<commit_message>
Add tracing and resolution documentation for Double fine amount charged bug
</commit_message>
<xml_diff>
--- a/tracing-and-resolution/Bug Tracing.docx
+++ b/tracing-and-resolution/Bug Tracing.docx
@@ -76,6 +76,18 @@
       <w:r>
         <w:rPr/>
         <w:t>2. Incorrect fine amount levied: When a fine is incurred, the amount of fine is half than the amount that is intended</w:t>
+      </w:r>
+    </w:p>
+    <w:p>
+      <w:pPr>
+        <w:pStyle w:val="TextBody"/>
+        <w:bidi w:val="0"/>
+        <w:jc w:val="left"/>
+        <w:rPr/>
+      </w:pPr>
+      <w:r>
+        <w:rPr/>
+        <w:t>3. Double fine amount charged: When a fine is issued, the value the system gives is correct, however when the patron tries to pay the fine they are charged double.</w:t>
       </w:r>
     </w:p>
     <w:p>
@@ -1093,19 +1105,7 @@
         <w:rPr>
           <w:rFonts w:ascii="Arial" w:hAnsi="Arial"/>
         </w:rPr>
-        <w:t xml:space="preserve">Bug </w:t>
-      </w:r>
-      <w:r>
-        <w:rPr>
-          <w:rFonts w:ascii="Arial" w:hAnsi="Arial"/>
-        </w:rPr>
-        <w:t>2</w:t>
-      </w:r>
-      <w:r>
-        <w:rPr>
-          <w:rFonts w:ascii="Arial" w:hAnsi="Arial"/>
-        </w:rPr>
-        <w:t xml:space="preserve"> – Incorrect </w:t>
+        <w:t xml:space="preserve">Bug 2 – Incorrect </w:t>
       </w:r>
       <w:r>
         <w:rPr>
@@ -1166,9 +1166,7 @@
         <w:rPr/>
       </w:pPr>
       <w:r>
-        <w:rPr>
-          <w:rFonts w:ascii="Arial" w:hAnsi="Arial"/>
-        </w:rPr>
+        <w:rPr/>
         <w:drawing>
           <wp:inline distT="0" distB="0" distL="0" distR="0">
             <wp:extent cx="4394200" cy="3632200"/>
@@ -1285,13 +1283,7 @@
         <w:rPr>
           <w:rFonts w:ascii="Arial" w:hAnsi="Arial"/>
         </w:rPr>
-        <w:t xml:space="preserve">R0 – loan sane before run (one day overdue), amount of days overdue is returned as </w:t>
-      </w:r>
-      <w:r>
-        <w:rPr>
-          <w:rFonts w:ascii="Arial" w:hAnsi="Arial"/>
-        </w:rPr>
-        <w:t>half of the expected amount</w:t>
+        <w:t>R0 – loan sane before run (one day overdue), amount of days overdue is returned as half of the expected amount</w:t>
       </w:r>
     </w:p>
     <w:p>
@@ -1344,13 +1336,7 @@
         <w:rPr>
           <w:rFonts w:ascii="Arial" w:hAnsi="Arial"/>
         </w:rPr>
-        <w:t xml:space="preserve">H1 – Calendar.getDaysDifference </w:t>
-      </w:r>
-      <w:r>
-        <w:rPr>
-          <w:rFonts w:ascii="Arial" w:hAnsi="Arial"/>
-        </w:rPr>
-        <w:t>not returning correct day</w:t>
+        <w:t>H1 – Calendar.getDaysDifference not returning correct day</w:t>
       </w:r>
     </w:p>
     <w:p>
@@ -1405,7 +1391,7 @@
           <w:rFonts w:ascii="Arial" w:hAnsi="Arial"/>
         </w:rPr>
         <w:drawing>
-          <wp:anchor behindDoc="0" distT="0" distB="0" distL="0" distR="0" simplePos="0" locked="0" layoutInCell="1" allowOverlap="1" relativeHeight="10">
+          <wp:anchor behindDoc="0" distT="0" distB="0" distL="0" distR="0" simplePos="0" locked="0" layoutInCell="1" allowOverlap="1" relativeHeight="8">
             <wp:simplePos x="0" y="0"/>
             <wp:positionH relativeFrom="column">
               <wp:posOffset>-15240</wp:posOffset>
@@ -1476,7 +1462,7 @@
           <w:rFonts w:ascii="Arial" w:hAnsi="Arial"/>
         </w:rPr>
         <w:drawing>
-          <wp:anchor behindDoc="0" distT="0" distB="0" distL="0" distR="0" simplePos="0" locked="0" layoutInCell="1" allowOverlap="1" relativeHeight="11">
+          <wp:anchor behindDoc="0" distT="0" distB="0" distL="0" distR="0" simplePos="0" locked="0" layoutInCell="1" allowOverlap="1" relativeHeight="9">
             <wp:simplePos x="0" y="0"/>
             <wp:positionH relativeFrom="column">
               <wp:posOffset>50165</wp:posOffset>
@@ -1570,43 +1556,25 @@
         <w:rPr>
           <w:rFonts w:ascii="Arial" w:hAnsi="Arial"/>
         </w:rPr>
-        <w:t xml:space="preserve">H2 – diffDays calculation is incorrect </w:t>
-      </w:r>
-      <w:r>
-        <w:rPr>
-          <w:rFonts w:ascii="Arial" w:hAnsi="Arial"/>
-        </w:rPr>
-        <w:t>due to incorrect values</w:t>
-      </w:r>
-    </w:p>
-    <w:p>
-      <w:pPr>
-        <w:pStyle w:val="TextBody"/>
-        <w:numPr>
-          <w:ilvl w:val="0"/>
-          <w:numId w:val="2"/>
-        </w:numPr>
-        <w:rPr>
-          <w:rFonts w:ascii="Arial" w:hAnsi="Arial"/>
-        </w:rPr>
-      </w:pPr>
-      <w:r>
-        <w:rPr>
-          <w:rFonts w:ascii="Arial" w:hAnsi="Arial"/>
-        </w:rPr>
-        <w:t>T</w:t>
-      </w:r>
-      <w:r>
-        <w:rPr>
-          <w:rFonts w:ascii="Arial" w:hAnsi="Arial"/>
-        </w:rPr>
-        <w:t>2</w:t>
-      </w:r>
-      <w:r>
-        <w:rPr>
-          <w:rFonts w:ascii="Arial" w:hAnsi="Arial"/>
-        </w:rPr>
-        <w:t xml:space="preserve"> – ensure that all values are correct going into the diffDays calculation</w:t>
+        <w:t>H2 – diffDays calculation is incorrect due to incorrect values</w:t>
+      </w:r>
+    </w:p>
+    <w:p>
+      <w:pPr>
+        <w:pStyle w:val="TextBody"/>
+        <w:numPr>
+          <w:ilvl w:val="0"/>
+          <w:numId w:val="2"/>
+        </w:numPr>
+        <w:rPr>
+          <w:rFonts w:ascii="Arial" w:hAnsi="Arial"/>
+        </w:rPr>
+      </w:pPr>
+      <w:r>
+        <w:rPr>
+          <w:rFonts w:ascii="Arial" w:hAnsi="Arial"/>
+        </w:rPr>
+        <w:t>T2 – ensure that all values are correct going into the diffDays calculation</w:t>
       </w:r>
     </w:p>
     <w:p>
@@ -1639,50 +1607,42 @@
         </w:rPr>
       </w:pPr>
       <w:r>
-        <w:rPr/>
-      </w:r>
-    </w:p>
-    <w:p>
-      <w:pPr>
-        <w:pStyle w:val="Normal"/>
-        <w:numPr>
-          <w:ilvl w:val="0"/>
-          <w:numId w:val="2"/>
-        </w:numPr>
-        <w:rPr/>
-      </w:pPr>
-      <w:r>
-        <w:rPr>
-          <w:rFonts w:ascii="Arial" w:hAnsi="Arial"/>
-        </w:rPr>
-        <w:t xml:space="preserve">Hypothesis confirmed – </w:t>
-      </w:r>
-      <w:r>
-        <w:rPr>
-          <w:rFonts w:ascii="Arial" w:hAnsi="Arial"/>
-        </w:rPr>
-        <w:t>T</w:t>
-      </w:r>
-      <w:r>
-        <w:rPr>
-          <w:rFonts w:ascii="Arial" w:hAnsi="Arial"/>
-        </w:rPr>
-        <w:t>he calculation of diffDays is incorrect due to the incorrect MILLIS_PER_DAY variable.</w:t>
-      </w:r>
-    </w:p>
-    <w:p>
-      <w:pPr>
-        <w:pStyle w:val="Normal"/>
-        <w:numPr>
-          <w:ilvl w:val="0"/>
-          <w:numId w:val="2"/>
-        </w:numPr>
-        <w:rPr>
-          <w:rFonts w:ascii="Arial" w:hAnsi="Arial"/>
-        </w:rPr>
-      </w:pPr>
-      <w:r>
-        <w:rPr/>
+        <w:rPr>
+          <w:rFonts w:ascii="Arial" w:hAnsi="Arial"/>
+        </w:rPr>
+      </w:r>
+    </w:p>
+    <w:p>
+      <w:pPr>
+        <w:pStyle w:val="Normal"/>
+        <w:numPr>
+          <w:ilvl w:val="0"/>
+          <w:numId w:val="2"/>
+        </w:numPr>
+        <w:rPr/>
+      </w:pPr>
+      <w:r>
+        <w:rPr>
+          <w:rFonts w:ascii="Arial" w:hAnsi="Arial"/>
+        </w:rPr>
+        <w:t>Hypothesis confirmed – The calculation of diffDays is incorrect due to the incorrect MILLIS_PER_DAY variable.</w:t>
+      </w:r>
+    </w:p>
+    <w:p>
+      <w:pPr>
+        <w:pStyle w:val="Normal"/>
+        <w:numPr>
+          <w:ilvl w:val="0"/>
+          <w:numId w:val="2"/>
+        </w:numPr>
+        <w:rPr>
+          <w:rFonts w:ascii="Arial" w:hAnsi="Arial"/>
+        </w:rPr>
+      </w:pPr>
+      <w:r>
+        <w:rPr>
+          <w:rFonts w:ascii="Arial" w:hAnsi="Arial"/>
+        </w:rPr>
       </w:r>
     </w:p>
     <w:p>
@@ -1731,227 +1691,229 @@
         </w:rPr>
       </w:pPr>
       <w:r>
-        <w:rPr/>
-      </w:r>
-    </w:p>
-    <w:p>
-      <w:pPr>
-        <w:pStyle w:val="Normal"/>
-        <w:numPr>
-          <w:ilvl w:val="0"/>
-          <w:numId w:val="2"/>
-        </w:numPr>
-        <w:rPr>
-          <w:rFonts w:ascii="Arial" w:hAnsi="Arial"/>
-        </w:rPr>
-      </w:pPr>
-      <w:r>
-        <w:rPr/>
-      </w:r>
-    </w:p>
-    <w:p>
-      <w:pPr>
-        <w:pStyle w:val="Normal"/>
-        <w:numPr>
-          <w:ilvl w:val="0"/>
-          <w:numId w:val="2"/>
-        </w:numPr>
-        <w:rPr>
-          <w:rFonts w:ascii="Arial" w:hAnsi="Arial"/>
-        </w:rPr>
-      </w:pPr>
-      <w:r>
-        <w:rPr/>
-      </w:r>
-    </w:p>
-    <w:p>
-      <w:pPr>
-        <w:pStyle w:val="Normal"/>
-        <w:numPr>
-          <w:ilvl w:val="0"/>
-          <w:numId w:val="2"/>
-        </w:numPr>
-        <w:rPr>
-          <w:rFonts w:ascii="Arial" w:hAnsi="Arial"/>
-        </w:rPr>
-      </w:pPr>
-      <w:r>
-        <w:rPr/>
-      </w:r>
-    </w:p>
-    <w:p>
-      <w:pPr>
-        <w:pStyle w:val="Normal"/>
-        <w:numPr>
-          <w:ilvl w:val="0"/>
-          <w:numId w:val="2"/>
-        </w:numPr>
-        <w:rPr>
-          <w:rFonts w:ascii="Arial" w:hAnsi="Arial"/>
-        </w:rPr>
-      </w:pPr>
-      <w:r>
-        <w:rPr/>
-      </w:r>
-    </w:p>
-    <w:p>
-      <w:pPr>
-        <w:pStyle w:val="Normal"/>
-        <w:numPr>
-          <w:ilvl w:val="0"/>
-          <w:numId w:val="2"/>
-        </w:numPr>
-        <w:rPr>
-          <w:rFonts w:ascii="Arial" w:hAnsi="Arial"/>
-        </w:rPr>
-      </w:pPr>
-      <w:r>
-        <w:rPr/>
-      </w:r>
-    </w:p>
-    <w:p>
-      <w:pPr>
-        <w:pStyle w:val="Normal"/>
-        <w:numPr>
-          <w:ilvl w:val="0"/>
-          <w:numId w:val="2"/>
-        </w:numPr>
-        <w:rPr>
-          <w:rFonts w:ascii="Arial" w:hAnsi="Arial"/>
-        </w:rPr>
-      </w:pPr>
-      <w:r>
-        <w:rPr/>
-      </w:r>
-    </w:p>
-    <w:p>
-      <w:pPr>
-        <w:pStyle w:val="Normal"/>
-        <w:numPr>
-          <w:ilvl w:val="0"/>
-          <w:numId w:val="2"/>
-        </w:numPr>
-        <w:rPr>
-          <w:rFonts w:ascii="Arial" w:hAnsi="Arial"/>
-        </w:rPr>
-      </w:pPr>
-      <w:r>
-        <w:rPr/>
-      </w:r>
-    </w:p>
-    <w:p>
-      <w:pPr>
-        <w:pStyle w:val="Normal"/>
-        <w:numPr>
-          <w:ilvl w:val="0"/>
-          <w:numId w:val="2"/>
-        </w:numPr>
-        <w:rPr>
-          <w:rFonts w:ascii="Arial" w:hAnsi="Arial"/>
-        </w:rPr>
-      </w:pPr>
-      <w:r>
-        <w:rPr/>
-      </w:r>
-    </w:p>
-    <w:p>
-      <w:pPr>
-        <w:pStyle w:val="Normal"/>
-        <w:numPr>
-          <w:ilvl w:val="0"/>
-          <w:numId w:val="2"/>
-        </w:numPr>
-        <w:rPr>
-          <w:rFonts w:ascii="Arial" w:hAnsi="Arial"/>
-        </w:rPr>
-      </w:pPr>
-      <w:r>
-        <w:rPr/>
-      </w:r>
-    </w:p>
-    <w:p>
-      <w:pPr>
-        <w:pStyle w:val="Normal"/>
-        <w:numPr>
-          <w:ilvl w:val="0"/>
-          <w:numId w:val="2"/>
-        </w:numPr>
-        <w:rPr>
-          <w:rFonts w:ascii="Arial" w:hAnsi="Arial"/>
-        </w:rPr>
-      </w:pPr>
-      <w:r>
-        <w:rPr/>
-      </w:r>
-    </w:p>
-    <w:p>
-      <w:pPr>
-        <w:pStyle w:val="Normal"/>
-        <w:numPr>
-          <w:ilvl w:val="0"/>
-          <w:numId w:val="2"/>
-        </w:numPr>
-        <w:rPr>
-          <w:rFonts w:ascii="Arial" w:hAnsi="Arial"/>
-        </w:rPr>
-      </w:pPr>
-      <w:r>
-        <w:rPr/>
-      </w:r>
-    </w:p>
-    <w:p>
-      <w:pPr>
-        <w:pStyle w:val="Normal"/>
-        <w:numPr>
-          <w:ilvl w:val="0"/>
-          <w:numId w:val="2"/>
-        </w:numPr>
-        <w:rPr>
-          <w:rFonts w:ascii="Arial" w:hAnsi="Arial"/>
-        </w:rPr>
-      </w:pPr>
-      <w:r>
-        <w:rPr/>
-      </w:r>
-    </w:p>
-    <w:p>
-      <w:pPr>
-        <w:pStyle w:val="Normal"/>
-        <w:numPr>
-          <w:ilvl w:val="0"/>
-          <w:numId w:val="2"/>
-        </w:numPr>
-        <w:rPr/>
-      </w:pPr>
-      <w:r>
-        <w:rPr>
-          <w:rFonts w:ascii="Arial" w:hAnsi="Arial"/>
-        </w:rPr>
-        <w:t>H3 – Bug is in line 1</w:t>
-      </w:r>
-      <w:r>
-        <w:rPr>
-          <w:rFonts w:ascii="Arial" w:hAnsi="Arial"/>
-        </w:rPr>
-        <w:t>0</w:t>
-      </w:r>
-      <w:r>
-        <w:rPr>
-          <w:rFonts w:ascii="Arial" w:hAnsi="Arial"/>
-        </w:rPr>
-        <w:t xml:space="preserve"> – should m</w:t>
-      </w:r>
-      <w:r>
-        <w:rPr>
-          <w:rFonts w:ascii="Arial" w:hAnsi="Arial"/>
-        </w:rPr>
-        <w:t xml:space="preserve">ake </w:t>
-      </w:r>
-      <w:r>
-        <w:rPr>
-          <w:rFonts w:ascii="Arial" w:hAnsi="Arial"/>
-        </w:rPr>
-        <w:t>MILLIS_PER_DAY  86400000l</w:t>
+        <w:rPr>
+          <w:rFonts w:ascii="Arial" w:hAnsi="Arial"/>
+        </w:rPr>
+      </w:r>
+    </w:p>
+    <w:p>
+      <w:pPr>
+        <w:pStyle w:val="Normal"/>
+        <w:numPr>
+          <w:ilvl w:val="0"/>
+          <w:numId w:val="2"/>
+        </w:numPr>
+        <w:rPr>
+          <w:rFonts w:ascii="Arial" w:hAnsi="Arial"/>
+        </w:rPr>
+      </w:pPr>
+      <w:r>
+        <w:rPr>
+          <w:rFonts w:ascii="Arial" w:hAnsi="Arial"/>
+        </w:rPr>
+      </w:r>
+    </w:p>
+    <w:p>
+      <w:pPr>
+        <w:pStyle w:val="Normal"/>
+        <w:numPr>
+          <w:ilvl w:val="0"/>
+          <w:numId w:val="2"/>
+        </w:numPr>
+        <w:rPr>
+          <w:rFonts w:ascii="Arial" w:hAnsi="Arial"/>
+        </w:rPr>
+      </w:pPr>
+      <w:r>
+        <w:rPr>
+          <w:rFonts w:ascii="Arial" w:hAnsi="Arial"/>
+        </w:rPr>
+      </w:r>
+    </w:p>
+    <w:p>
+      <w:pPr>
+        <w:pStyle w:val="Normal"/>
+        <w:numPr>
+          <w:ilvl w:val="0"/>
+          <w:numId w:val="2"/>
+        </w:numPr>
+        <w:rPr>
+          <w:rFonts w:ascii="Arial" w:hAnsi="Arial"/>
+        </w:rPr>
+      </w:pPr>
+      <w:r>
+        <w:rPr>
+          <w:rFonts w:ascii="Arial" w:hAnsi="Arial"/>
+        </w:rPr>
+      </w:r>
+    </w:p>
+    <w:p>
+      <w:pPr>
+        <w:pStyle w:val="Normal"/>
+        <w:numPr>
+          <w:ilvl w:val="0"/>
+          <w:numId w:val="2"/>
+        </w:numPr>
+        <w:rPr>
+          <w:rFonts w:ascii="Arial" w:hAnsi="Arial"/>
+        </w:rPr>
+      </w:pPr>
+      <w:r>
+        <w:rPr>
+          <w:rFonts w:ascii="Arial" w:hAnsi="Arial"/>
+        </w:rPr>
+      </w:r>
+    </w:p>
+    <w:p>
+      <w:pPr>
+        <w:pStyle w:val="Normal"/>
+        <w:numPr>
+          <w:ilvl w:val="0"/>
+          <w:numId w:val="2"/>
+        </w:numPr>
+        <w:rPr>
+          <w:rFonts w:ascii="Arial" w:hAnsi="Arial"/>
+        </w:rPr>
+      </w:pPr>
+      <w:r>
+        <w:rPr>
+          <w:rFonts w:ascii="Arial" w:hAnsi="Arial"/>
+        </w:rPr>
+      </w:r>
+    </w:p>
+    <w:p>
+      <w:pPr>
+        <w:pStyle w:val="Normal"/>
+        <w:numPr>
+          <w:ilvl w:val="0"/>
+          <w:numId w:val="2"/>
+        </w:numPr>
+        <w:rPr>
+          <w:rFonts w:ascii="Arial" w:hAnsi="Arial"/>
+        </w:rPr>
+      </w:pPr>
+      <w:r>
+        <w:rPr>
+          <w:rFonts w:ascii="Arial" w:hAnsi="Arial"/>
+        </w:rPr>
+      </w:r>
+    </w:p>
+    <w:p>
+      <w:pPr>
+        <w:pStyle w:val="Normal"/>
+        <w:numPr>
+          <w:ilvl w:val="0"/>
+          <w:numId w:val="2"/>
+        </w:numPr>
+        <w:rPr>
+          <w:rFonts w:ascii="Arial" w:hAnsi="Arial"/>
+        </w:rPr>
+      </w:pPr>
+      <w:r>
+        <w:rPr>
+          <w:rFonts w:ascii="Arial" w:hAnsi="Arial"/>
+        </w:rPr>
+      </w:r>
+    </w:p>
+    <w:p>
+      <w:pPr>
+        <w:pStyle w:val="Normal"/>
+        <w:numPr>
+          <w:ilvl w:val="0"/>
+          <w:numId w:val="2"/>
+        </w:numPr>
+        <w:rPr>
+          <w:rFonts w:ascii="Arial" w:hAnsi="Arial"/>
+        </w:rPr>
+      </w:pPr>
+      <w:r>
+        <w:rPr>
+          <w:rFonts w:ascii="Arial" w:hAnsi="Arial"/>
+        </w:rPr>
+      </w:r>
+    </w:p>
+    <w:p>
+      <w:pPr>
+        <w:pStyle w:val="Normal"/>
+        <w:numPr>
+          <w:ilvl w:val="0"/>
+          <w:numId w:val="2"/>
+        </w:numPr>
+        <w:rPr>
+          <w:rFonts w:ascii="Arial" w:hAnsi="Arial"/>
+        </w:rPr>
+      </w:pPr>
+      <w:r>
+        <w:rPr>
+          <w:rFonts w:ascii="Arial" w:hAnsi="Arial"/>
+        </w:rPr>
+      </w:r>
+    </w:p>
+    <w:p>
+      <w:pPr>
+        <w:pStyle w:val="Normal"/>
+        <w:numPr>
+          <w:ilvl w:val="0"/>
+          <w:numId w:val="2"/>
+        </w:numPr>
+        <w:rPr>
+          <w:rFonts w:ascii="Arial" w:hAnsi="Arial"/>
+        </w:rPr>
+      </w:pPr>
+      <w:r>
+        <w:rPr>
+          <w:rFonts w:ascii="Arial" w:hAnsi="Arial"/>
+        </w:rPr>
+      </w:r>
+    </w:p>
+    <w:p>
+      <w:pPr>
+        <w:pStyle w:val="Normal"/>
+        <w:numPr>
+          <w:ilvl w:val="0"/>
+          <w:numId w:val="2"/>
+        </w:numPr>
+        <w:rPr>
+          <w:rFonts w:ascii="Arial" w:hAnsi="Arial"/>
+        </w:rPr>
+      </w:pPr>
+      <w:r>
+        <w:rPr>
+          <w:rFonts w:ascii="Arial" w:hAnsi="Arial"/>
+        </w:rPr>
+      </w:r>
+    </w:p>
+    <w:p>
+      <w:pPr>
+        <w:pStyle w:val="Normal"/>
+        <w:numPr>
+          <w:ilvl w:val="0"/>
+          <w:numId w:val="2"/>
+        </w:numPr>
+        <w:rPr>
+          <w:rFonts w:ascii="Arial" w:hAnsi="Arial"/>
+        </w:rPr>
+      </w:pPr>
+      <w:r>
+        <w:rPr>
+          <w:rFonts w:ascii="Arial" w:hAnsi="Arial"/>
+        </w:rPr>
+      </w:r>
+    </w:p>
+    <w:p>
+      <w:pPr>
+        <w:pStyle w:val="Normal"/>
+        <w:numPr>
+          <w:ilvl w:val="0"/>
+          <w:numId w:val="2"/>
+        </w:numPr>
+        <w:rPr/>
+      </w:pPr>
+      <w:r>
+        <w:rPr>
+          <w:rFonts w:ascii="Arial" w:hAnsi="Arial"/>
+        </w:rPr>
+        <w:t>H3 – Bug is in line 10 – should make MILLIS_PER_DAY  86400000l</w:t>
       </w:r>
     </w:p>
     <w:p>
@@ -1982,24 +1944,28 @@
         </w:rPr>
       </w:pPr>
       <w:r>
-        <w:rPr/>
-      </w:r>
-    </w:p>
-    <w:p>
-      <w:pPr>
-        <w:pStyle w:val="Normal"/>
-        <w:numPr>
-          <w:ilvl w:val="0"/>
-          <w:numId w:val="2"/>
-        </w:numPr>
-        <w:rPr>
-          <w:rFonts w:ascii="Arial" w:hAnsi="Arial"/>
-        </w:rPr>
-      </w:pPr>
-      <w:r>
-        <w:rPr/>
+        <w:rPr>
+          <w:rFonts w:ascii="Arial" w:hAnsi="Arial"/>
+        </w:rPr>
+      </w:r>
+    </w:p>
+    <w:p>
+      <w:pPr>
+        <w:pStyle w:val="Normal"/>
+        <w:numPr>
+          <w:ilvl w:val="0"/>
+          <w:numId w:val="2"/>
+        </w:numPr>
+        <w:rPr>
+          <w:rFonts w:ascii="Arial" w:hAnsi="Arial"/>
+        </w:rPr>
+      </w:pPr>
+      <w:r>
+        <w:rPr>
+          <w:rFonts w:ascii="Arial" w:hAnsi="Arial"/>
+        </w:rPr>
         <w:drawing>
-          <wp:anchor behindDoc="0" distT="0" distB="0" distL="0" distR="0" simplePos="0" locked="0" layoutInCell="1" allowOverlap="1" relativeHeight="12">
+          <wp:anchor behindDoc="0" distT="0" distB="0" distL="0" distR="0" simplePos="0" locked="0" layoutInCell="1" allowOverlap="1" relativeHeight="10">
             <wp:simplePos x="0" y="0"/>
             <wp:positionH relativeFrom="column">
               <wp:posOffset>-72390</wp:posOffset>
@@ -2057,84 +2023,96 @@
         </w:rPr>
       </w:pPr>
       <w:r>
-        <w:rPr/>
-      </w:r>
-    </w:p>
-    <w:p>
-      <w:pPr>
-        <w:pStyle w:val="Normal"/>
-        <w:numPr>
-          <w:ilvl w:val="0"/>
-          <w:numId w:val="2"/>
-        </w:numPr>
-        <w:rPr>
-          <w:rFonts w:ascii="Arial" w:hAnsi="Arial"/>
-        </w:rPr>
-      </w:pPr>
-      <w:r>
-        <w:rPr/>
-      </w:r>
-    </w:p>
-    <w:p>
-      <w:pPr>
-        <w:pStyle w:val="Normal"/>
-        <w:numPr>
-          <w:ilvl w:val="0"/>
-          <w:numId w:val="2"/>
-        </w:numPr>
-        <w:rPr>
-          <w:rFonts w:ascii="Arial" w:hAnsi="Arial"/>
-        </w:rPr>
-      </w:pPr>
-      <w:r>
-        <w:rPr/>
-      </w:r>
-    </w:p>
-    <w:p>
-      <w:pPr>
-        <w:pStyle w:val="Normal"/>
-        <w:numPr>
-          <w:ilvl w:val="0"/>
-          <w:numId w:val="2"/>
-        </w:numPr>
-        <w:rPr>
-          <w:rFonts w:ascii="Arial" w:hAnsi="Arial"/>
-        </w:rPr>
-      </w:pPr>
-      <w:r>
-        <w:rPr/>
-      </w:r>
-    </w:p>
-    <w:p>
-      <w:pPr>
-        <w:pStyle w:val="Normal"/>
-        <w:numPr>
-          <w:ilvl w:val="0"/>
-          <w:numId w:val="2"/>
-        </w:numPr>
-        <w:rPr>
-          <w:rFonts w:ascii="Arial" w:hAnsi="Arial"/>
-        </w:rPr>
-      </w:pPr>
-      <w:r>
-        <w:rPr/>
-      </w:r>
-    </w:p>
-    <w:p>
-      <w:pPr>
-        <w:pStyle w:val="Normal"/>
-        <w:numPr>
-          <w:ilvl w:val="0"/>
-          <w:numId w:val="2"/>
-        </w:numPr>
-        <w:rPr>
-          <w:rFonts w:ascii="Arial" w:hAnsi="Arial"/>
-        </w:rPr>
-      </w:pPr>
-      <w:r>
-        <w:rPr/>
+        <w:rPr>
+          <w:rFonts w:ascii="Arial" w:hAnsi="Arial"/>
+        </w:rPr>
+      </w:r>
+    </w:p>
+    <w:p>
+      <w:pPr>
+        <w:pStyle w:val="Normal"/>
+        <w:numPr>
+          <w:ilvl w:val="0"/>
+          <w:numId w:val="2"/>
+        </w:numPr>
+        <w:rPr>
+          <w:rFonts w:ascii="Arial" w:hAnsi="Arial"/>
+        </w:rPr>
+      </w:pPr>
+      <w:r>
+        <w:rPr>
+          <w:rFonts w:ascii="Arial" w:hAnsi="Arial"/>
+        </w:rPr>
+      </w:r>
+    </w:p>
+    <w:p>
+      <w:pPr>
+        <w:pStyle w:val="Normal"/>
+        <w:numPr>
+          <w:ilvl w:val="0"/>
+          <w:numId w:val="2"/>
+        </w:numPr>
+        <w:rPr>
+          <w:rFonts w:ascii="Arial" w:hAnsi="Arial"/>
+        </w:rPr>
+      </w:pPr>
+      <w:r>
+        <w:rPr>
+          <w:rFonts w:ascii="Arial" w:hAnsi="Arial"/>
+        </w:rPr>
+      </w:r>
+    </w:p>
+    <w:p>
+      <w:pPr>
+        <w:pStyle w:val="Normal"/>
+        <w:numPr>
+          <w:ilvl w:val="0"/>
+          <w:numId w:val="2"/>
+        </w:numPr>
+        <w:rPr>
+          <w:rFonts w:ascii="Arial" w:hAnsi="Arial"/>
+        </w:rPr>
+      </w:pPr>
+      <w:r>
+        <w:rPr>
+          <w:rFonts w:ascii="Arial" w:hAnsi="Arial"/>
+        </w:rPr>
+      </w:r>
+    </w:p>
+    <w:p>
+      <w:pPr>
+        <w:pStyle w:val="Normal"/>
+        <w:numPr>
+          <w:ilvl w:val="0"/>
+          <w:numId w:val="2"/>
+        </w:numPr>
+        <w:rPr>
+          <w:rFonts w:ascii="Arial" w:hAnsi="Arial"/>
+        </w:rPr>
+      </w:pPr>
+      <w:r>
+        <w:rPr>
+          <w:rFonts w:ascii="Arial" w:hAnsi="Arial"/>
+        </w:rPr>
+      </w:r>
+    </w:p>
+    <w:p>
+      <w:pPr>
+        <w:pStyle w:val="Normal"/>
+        <w:numPr>
+          <w:ilvl w:val="0"/>
+          <w:numId w:val="2"/>
+        </w:numPr>
+        <w:rPr>
+          <w:rFonts w:ascii="Arial" w:hAnsi="Arial"/>
+        </w:rPr>
+      </w:pPr>
+      <w:r>
+        <w:rPr>
+          <w:rFonts w:ascii="Arial" w:hAnsi="Arial"/>
+        </w:rPr>
         <w:drawing>
-          <wp:anchor behindDoc="0" distT="0" distB="0" distL="0" distR="0" simplePos="0" locked="0" layoutInCell="1" allowOverlap="1" relativeHeight="13">
+          <wp:anchor behindDoc="0" distT="0" distB="0" distL="0" distR="0" simplePos="0" locked="0" layoutInCell="1" allowOverlap="1" relativeHeight="11">
             <wp:simplePos x="0" y="0"/>
             <wp:positionH relativeFrom="column">
               <wp:align>center</wp:align>
@@ -2192,22 +2170,26 @@
         </w:rPr>
       </w:pPr>
       <w:r>
-        <w:rPr/>
-      </w:r>
-    </w:p>
-    <w:p>
-      <w:pPr>
-        <w:pStyle w:val="Normal"/>
-        <w:numPr>
-          <w:ilvl w:val="0"/>
-          <w:numId w:val="2"/>
-        </w:numPr>
-        <w:rPr>
-          <w:rFonts w:ascii="Arial" w:hAnsi="Arial"/>
-        </w:rPr>
-      </w:pPr>
-      <w:r>
-        <w:rPr/>
+        <w:rPr>
+          <w:rFonts w:ascii="Arial" w:hAnsi="Arial"/>
+        </w:rPr>
+      </w:r>
+    </w:p>
+    <w:p>
+      <w:pPr>
+        <w:pStyle w:val="Normal"/>
+        <w:numPr>
+          <w:ilvl w:val="0"/>
+          <w:numId w:val="2"/>
+        </w:numPr>
+        <w:rPr>
+          <w:rFonts w:ascii="Arial" w:hAnsi="Arial"/>
+        </w:rPr>
+      </w:pPr>
+      <w:r>
+        <w:rPr>
+          <w:rFonts w:ascii="Arial" w:hAnsi="Arial"/>
+        </w:rPr>
       </w:r>
     </w:p>
     <w:p>
@@ -2238,9 +2220,11 @@
         </w:rPr>
       </w:pPr>
       <w:r>
-        <w:rPr/>
+        <w:rPr>
+          <w:rFonts w:ascii="Arial" w:hAnsi="Arial"/>
+        </w:rPr>
         <w:drawing>
-          <wp:anchor behindDoc="0" distT="0" distB="0" distL="0" distR="0" simplePos="0" locked="0" layoutInCell="1" allowOverlap="1" relativeHeight="14">
+          <wp:anchor behindDoc="0" distT="0" distB="0" distL="0" distR="0" simplePos="0" locked="0" layoutInCell="1" allowOverlap="1" relativeHeight="12">
             <wp:simplePos x="0" y="0"/>
             <wp:positionH relativeFrom="column">
               <wp:posOffset>-10795</wp:posOffset>
@@ -2298,99 +2282,113 @@
         </w:rPr>
       </w:pPr>
       <w:r>
-        <w:rPr/>
-      </w:r>
-    </w:p>
-    <w:p>
-      <w:pPr>
-        <w:pStyle w:val="Normal"/>
-        <w:numPr>
-          <w:ilvl w:val="0"/>
-          <w:numId w:val="2"/>
-        </w:numPr>
-        <w:rPr>
-          <w:rFonts w:ascii="Arial" w:hAnsi="Arial"/>
-        </w:rPr>
-      </w:pPr>
-      <w:r>
-        <w:rPr/>
-      </w:r>
-    </w:p>
-    <w:p>
-      <w:pPr>
-        <w:pStyle w:val="Normal"/>
-        <w:numPr>
-          <w:ilvl w:val="0"/>
-          <w:numId w:val="2"/>
-        </w:numPr>
-        <w:rPr>
-          <w:rFonts w:ascii="Arial" w:hAnsi="Arial"/>
-        </w:rPr>
-      </w:pPr>
-      <w:r>
-        <w:rPr/>
-      </w:r>
-    </w:p>
-    <w:p>
-      <w:pPr>
-        <w:pStyle w:val="Normal"/>
-        <w:numPr>
-          <w:ilvl w:val="0"/>
-          <w:numId w:val="2"/>
-        </w:numPr>
-        <w:rPr>
-          <w:rFonts w:ascii="Arial" w:hAnsi="Arial"/>
-        </w:rPr>
-      </w:pPr>
-      <w:r>
-        <w:rPr/>
-      </w:r>
-    </w:p>
-    <w:p>
-      <w:pPr>
-        <w:pStyle w:val="Normal"/>
-        <w:numPr>
-          <w:ilvl w:val="0"/>
-          <w:numId w:val="2"/>
-        </w:numPr>
-        <w:rPr>
-          <w:rFonts w:ascii="Arial" w:hAnsi="Arial"/>
-        </w:rPr>
-      </w:pPr>
-      <w:r>
-        <w:rPr/>
-      </w:r>
-    </w:p>
-    <w:p>
-      <w:pPr>
-        <w:pStyle w:val="Normal"/>
-        <w:numPr>
-          <w:ilvl w:val="0"/>
-          <w:numId w:val="2"/>
-        </w:numPr>
-        <w:rPr>
-          <w:rFonts w:ascii="Arial" w:hAnsi="Arial"/>
-        </w:rPr>
-      </w:pPr>
-      <w:r>
-        <w:rPr/>
-      </w:r>
-    </w:p>
-    <w:p>
-      <w:pPr>
-        <w:pStyle w:val="Normal"/>
-        <w:numPr>
-          <w:ilvl w:val="0"/>
-          <w:numId w:val="2"/>
-        </w:numPr>
-        <w:rPr>
-          <w:rFonts w:ascii="Arial" w:hAnsi="Arial"/>
-        </w:rPr>
-      </w:pPr>
-      <w:r>
-        <w:rPr/>
+        <w:rPr>
+          <w:rFonts w:ascii="Arial" w:hAnsi="Arial"/>
+        </w:rPr>
+      </w:r>
+    </w:p>
+    <w:p>
+      <w:pPr>
+        <w:pStyle w:val="Normal"/>
+        <w:numPr>
+          <w:ilvl w:val="0"/>
+          <w:numId w:val="2"/>
+        </w:numPr>
+        <w:rPr>
+          <w:rFonts w:ascii="Arial" w:hAnsi="Arial"/>
+        </w:rPr>
+      </w:pPr>
+      <w:r>
+        <w:rPr>
+          <w:rFonts w:ascii="Arial" w:hAnsi="Arial"/>
+        </w:rPr>
+      </w:r>
+    </w:p>
+    <w:p>
+      <w:pPr>
+        <w:pStyle w:val="Normal"/>
+        <w:numPr>
+          <w:ilvl w:val="0"/>
+          <w:numId w:val="2"/>
+        </w:numPr>
+        <w:rPr>
+          <w:rFonts w:ascii="Arial" w:hAnsi="Arial"/>
+        </w:rPr>
+      </w:pPr>
+      <w:r>
+        <w:rPr>
+          <w:rFonts w:ascii="Arial" w:hAnsi="Arial"/>
+        </w:rPr>
+      </w:r>
+    </w:p>
+    <w:p>
+      <w:pPr>
+        <w:pStyle w:val="Normal"/>
+        <w:numPr>
+          <w:ilvl w:val="0"/>
+          <w:numId w:val="2"/>
+        </w:numPr>
+        <w:rPr>
+          <w:rFonts w:ascii="Arial" w:hAnsi="Arial"/>
+        </w:rPr>
+      </w:pPr>
+      <w:r>
+        <w:rPr>
+          <w:rFonts w:ascii="Arial" w:hAnsi="Arial"/>
+        </w:rPr>
+      </w:r>
+    </w:p>
+    <w:p>
+      <w:pPr>
+        <w:pStyle w:val="Normal"/>
+        <w:numPr>
+          <w:ilvl w:val="0"/>
+          <w:numId w:val="2"/>
+        </w:numPr>
+        <w:rPr>
+          <w:rFonts w:ascii="Arial" w:hAnsi="Arial"/>
+        </w:rPr>
+      </w:pPr>
+      <w:r>
+        <w:rPr>
+          <w:rFonts w:ascii="Arial" w:hAnsi="Arial"/>
+        </w:rPr>
+      </w:r>
+    </w:p>
+    <w:p>
+      <w:pPr>
+        <w:pStyle w:val="Normal"/>
+        <w:numPr>
+          <w:ilvl w:val="0"/>
+          <w:numId w:val="2"/>
+        </w:numPr>
+        <w:rPr>
+          <w:rFonts w:ascii="Arial" w:hAnsi="Arial"/>
+        </w:rPr>
+      </w:pPr>
+      <w:r>
+        <w:rPr>
+          <w:rFonts w:ascii="Arial" w:hAnsi="Arial"/>
+        </w:rPr>
+      </w:r>
+    </w:p>
+    <w:p>
+      <w:pPr>
+        <w:pStyle w:val="Normal"/>
+        <w:numPr>
+          <w:ilvl w:val="0"/>
+          <w:numId w:val="2"/>
+        </w:numPr>
+        <w:rPr>
+          <w:rFonts w:ascii="Arial" w:hAnsi="Arial"/>
+        </w:rPr>
+      </w:pPr>
+      <w:r>
+        <w:rPr>
+          <w:rFonts w:ascii="Arial" w:hAnsi="Arial"/>
+        </w:rPr>
         <w:drawing>
-          <wp:anchor behindDoc="0" distT="0" distB="0" distL="0" distR="0" simplePos="0" locked="0" layoutInCell="1" allowOverlap="1" relativeHeight="15">
+          <wp:anchor behindDoc="0" distT="0" distB="0" distL="0" distR="0" simplePos="0" locked="0" layoutInCell="1" allowOverlap="1" relativeHeight="13">
             <wp:simplePos x="0" y="0"/>
             <wp:positionH relativeFrom="column">
               <wp:posOffset>27940</wp:posOffset>
@@ -2448,29 +2446,35 @@
         </w:rPr>
       </w:pPr>
       <w:r>
-        <w:rPr/>
-      </w:r>
-    </w:p>
-    <w:p>
-      <w:pPr>
-        <w:pStyle w:val="Normal"/>
-        <w:rPr>
-          <w:rFonts w:ascii="Arial" w:hAnsi="Arial"/>
-        </w:rPr>
-      </w:pPr>
-      <w:r>
-        <w:rPr/>
-      </w:r>
-    </w:p>
-    <w:p>
-      <w:pPr>
-        <w:pStyle w:val="Normal"/>
-        <w:rPr>
-          <w:rFonts w:ascii="Arial" w:hAnsi="Arial"/>
-        </w:rPr>
-      </w:pPr>
-      <w:r>
-        <w:rPr/>
+        <w:rPr>
+          <w:rFonts w:ascii="Arial" w:hAnsi="Arial"/>
+        </w:rPr>
+      </w:r>
+    </w:p>
+    <w:p>
+      <w:pPr>
+        <w:pStyle w:val="Normal"/>
+        <w:rPr>
+          <w:rFonts w:ascii="Arial" w:hAnsi="Arial"/>
+        </w:rPr>
+      </w:pPr>
+      <w:r>
+        <w:rPr>
+          <w:rFonts w:ascii="Arial" w:hAnsi="Arial"/>
+        </w:rPr>
+      </w:r>
+    </w:p>
+    <w:p>
+      <w:pPr>
+        <w:pStyle w:val="Normal"/>
+        <w:rPr>
+          <w:rFonts w:ascii="Arial" w:hAnsi="Arial"/>
+        </w:rPr>
+      </w:pPr>
+      <w:r>
+        <w:rPr>
+          <w:rFonts w:ascii="Arial" w:hAnsi="Arial"/>
+        </w:rPr>
       </w:r>
     </w:p>
     <w:p>
@@ -2489,13 +2493,2305 @@
         <w:rPr>
           <w:rFonts w:ascii="Arial" w:hAnsi="Arial"/>
         </w:rPr>
-        <w:t>Hypothesis confirmed – The</w:t>
-      </w:r>
-      <w:r>
-        <w:rPr>
-          <w:rFonts w:ascii="Arial" w:hAnsi="Arial"/>
-        </w:rPr>
-        <w:t xml:space="preserve"> bug was caused by the wrong MILLIS_PER_DAY value and correcting it fixed the bug.</w:t>
+        <w:t>Hypothesis confirmed – The bug was caused by the wrong MILLIS_PER_DAY value and correcting it fixed the bug.</w:t>
+      </w:r>
+    </w:p>
+    <w:p>
+      <w:pPr>
+        <w:pStyle w:val="Normal"/>
+        <w:bidi w:val="0"/>
+        <w:spacing w:before="200" w:after="120"/>
+        <w:jc w:val="left"/>
+        <w:rPr>
+          <w:rFonts w:ascii="Arial" w:hAnsi="Arial"/>
+        </w:rPr>
+      </w:pPr>
+      <w:r>
+        <w:rPr/>
+      </w:r>
+    </w:p>
+    <w:p>
+      <w:pPr>
+        <w:pStyle w:val="Normal"/>
+        <w:bidi w:val="0"/>
+        <w:spacing w:before="200" w:after="120"/>
+        <w:jc w:val="left"/>
+        <w:rPr>
+          <w:rFonts w:ascii="Arial" w:hAnsi="Arial"/>
+        </w:rPr>
+      </w:pPr>
+      <w:r>
+        <w:rPr/>
+      </w:r>
+    </w:p>
+    <w:p>
+      <w:pPr>
+        <w:pStyle w:val="Normal"/>
+        <w:bidi w:val="0"/>
+        <w:spacing w:before="200" w:after="120"/>
+        <w:jc w:val="left"/>
+        <w:rPr>
+          <w:rFonts w:ascii="Arial" w:hAnsi="Arial"/>
+        </w:rPr>
+      </w:pPr>
+      <w:r>
+        <w:rPr/>
+      </w:r>
+    </w:p>
+    <w:p>
+      <w:pPr>
+        <w:pStyle w:val="Normal"/>
+        <w:bidi w:val="0"/>
+        <w:spacing w:before="200" w:after="120"/>
+        <w:jc w:val="left"/>
+        <w:rPr>
+          <w:rFonts w:ascii="Arial" w:hAnsi="Arial"/>
+        </w:rPr>
+      </w:pPr>
+      <w:r>
+        <w:rPr/>
+      </w:r>
+    </w:p>
+    <w:p>
+      <w:pPr>
+        <w:pStyle w:val="Normal"/>
+        <w:bidi w:val="0"/>
+        <w:spacing w:before="200" w:after="120"/>
+        <w:jc w:val="left"/>
+        <w:rPr>
+          <w:rFonts w:ascii="Arial" w:hAnsi="Arial"/>
+        </w:rPr>
+      </w:pPr>
+      <w:r>
+        <w:rPr/>
+      </w:r>
+    </w:p>
+    <w:p>
+      <w:pPr>
+        <w:pStyle w:val="Normal"/>
+        <w:bidi w:val="0"/>
+        <w:spacing w:before="200" w:after="120"/>
+        <w:jc w:val="left"/>
+        <w:rPr>
+          <w:rFonts w:ascii="Arial" w:hAnsi="Arial"/>
+        </w:rPr>
+      </w:pPr>
+      <w:r>
+        <w:rPr/>
+      </w:r>
+    </w:p>
+    <w:p>
+      <w:pPr>
+        <w:pStyle w:val="Heading2"/>
+        <w:numPr>
+          <w:ilvl w:val="1"/>
+          <w:numId w:val="2"/>
+        </w:numPr>
+        <w:bidi w:val="0"/>
+        <w:spacing w:before="200" w:after="120"/>
+        <w:jc w:val="left"/>
+        <w:rPr/>
+      </w:pPr>
+      <w:r>
+        <w:rPr>
+          <w:rFonts w:ascii="Arial" w:hAnsi="Arial"/>
+        </w:rPr>
+        <w:t xml:space="preserve">Bug </w:t>
+      </w:r>
+      <w:r>
+        <w:rPr>
+          <w:rFonts w:eastAsia="Microsoft YaHei" w:cs="Mangal" w:ascii="Arial" w:hAnsi="Arial"/>
+          <w:b/>
+          <w:bCs/>
+          <w:color w:val="auto"/>
+          <w:kern w:val="2"/>
+          <w:sz w:val="32"/>
+          <w:szCs w:val="32"/>
+          <w:lang w:val="en-US" w:eastAsia="zh-CN" w:bidi="hi-IN"/>
+        </w:rPr>
+        <w:t xml:space="preserve">3 </w:t>
+      </w:r>
+      <w:r>
+        <w:rPr>
+          <w:rFonts w:ascii="Arial" w:hAnsi="Arial"/>
+        </w:rPr>
+        <w:t xml:space="preserve">– </w:t>
+      </w:r>
+      <w:r>
+        <w:rPr>
+          <w:rFonts w:eastAsia="Microsoft YaHei" w:cs="Mangal" w:ascii="Arial" w:hAnsi="Arial"/>
+          <w:b/>
+          <w:bCs/>
+          <w:color w:val="auto"/>
+          <w:kern w:val="2"/>
+          <w:sz w:val="32"/>
+          <w:szCs w:val="32"/>
+          <w:lang w:val="en-US" w:eastAsia="zh-CN" w:bidi="hi-IN"/>
+        </w:rPr>
+        <w:t>Double Fine Amount Charged</w:t>
+      </w:r>
+    </w:p>
+    <w:p>
+      <w:pPr>
+        <w:pStyle w:val="Normal"/>
+        <w:rPr>
+          <w:rFonts w:ascii="Arial" w:hAnsi="Arial"/>
+        </w:rPr>
+      </w:pPr>
+      <w:r>
+        <w:rPr>
+          <w:rFonts w:ascii="Arial" w:hAnsi="Arial"/>
+        </w:rPr>
+        <w:t>Replication:</w:t>
+      </w:r>
+    </w:p>
+    <w:p>
+      <w:pPr>
+        <w:pStyle w:val="Normal"/>
+        <w:rPr>
+          <w:rFonts w:ascii="Arial" w:hAnsi="Arial"/>
+        </w:rPr>
+      </w:pPr>
+      <w:r>
+        <w:rPr>
+          <w:rFonts w:ascii="Arial" w:hAnsi="Arial"/>
+        </w:rPr>
+        <w:drawing>
+          <wp:anchor behindDoc="0" distT="0" distB="0" distL="0" distR="0" simplePos="0" locked="0" layoutInCell="1" allowOverlap="1" relativeHeight="16">
+            <wp:simplePos x="0" y="0"/>
+            <wp:positionH relativeFrom="column">
+              <wp:posOffset>70485</wp:posOffset>
+            </wp:positionH>
+            <wp:positionV relativeFrom="paragraph">
+              <wp:posOffset>228600</wp:posOffset>
+            </wp:positionV>
+            <wp:extent cx="2609850" cy="3658235"/>
+            <wp:effectExtent l="0" t="0" r="0" b="0"/>
+            <wp:wrapSquare wrapText="largest"/>
+            <wp:docPr id="15" name="Image13" descr=""/>
+            <wp:cNvGraphicFramePr>
+              <a:graphicFrameLocks xmlns:a="http://schemas.openxmlformats.org/drawingml/2006/main" noChangeAspect="1"/>
+            </wp:cNvGraphicFramePr>
+            <a:graphic xmlns:a="http://schemas.openxmlformats.org/drawingml/2006/main">
+              <a:graphicData uri="http://schemas.openxmlformats.org/drawingml/2006/picture">
+                <pic:pic xmlns:pic="http://schemas.openxmlformats.org/drawingml/2006/picture">
+                  <pic:nvPicPr>
+                    <pic:cNvPr id="15" name="Image13" descr=""/>
+                    <pic:cNvPicPr>
+                      <a:picLocks noChangeAspect="1" noChangeArrowheads="1"/>
+                    </pic:cNvPicPr>
+                  </pic:nvPicPr>
+                  <pic:blipFill>
+                    <a:blip r:embed="rId16"/>
+                    <a:stretch>
+                      <a:fillRect/>
+                    </a:stretch>
+                  </pic:blipFill>
+                  <pic:spPr bwMode="auto">
+                    <a:xfrm>
+                      <a:off x="0" y="0"/>
+                      <a:ext cx="2609850" cy="3658235"/>
+                    </a:xfrm>
+                    <a:prstGeom prst="rect">
+                      <a:avLst/>
+                    </a:prstGeom>
+                  </pic:spPr>
+                </pic:pic>
+              </a:graphicData>
+            </a:graphic>
+          </wp:anchor>
+        </w:drawing>
+        <w:drawing>
+          <wp:anchor behindDoc="0" distT="0" distB="0" distL="0" distR="0" simplePos="0" locked="0" layoutInCell="1" allowOverlap="1" relativeHeight="17">
+            <wp:simplePos x="0" y="0"/>
+            <wp:positionH relativeFrom="column">
+              <wp:posOffset>22860</wp:posOffset>
+            </wp:positionH>
+            <wp:positionV relativeFrom="paragraph">
+              <wp:posOffset>3933825</wp:posOffset>
+            </wp:positionV>
+            <wp:extent cx="3982085" cy="2496185"/>
+            <wp:effectExtent l="0" t="0" r="0" b="0"/>
+            <wp:wrapSquare wrapText="largest"/>
+            <wp:docPr id="16" name="Image14" descr=""/>
+            <wp:cNvGraphicFramePr>
+              <a:graphicFrameLocks xmlns:a="http://schemas.openxmlformats.org/drawingml/2006/main" noChangeAspect="1"/>
+            </wp:cNvGraphicFramePr>
+            <a:graphic xmlns:a="http://schemas.openxmlformats.org/drawingml/2006/main">
+              <a:graphicData uri="http://schemas.openxmlformats.org/drawingml/2006/picture">
+                <pic:pic xmlns:pic="http://schemas.openxmlformats.org/drawingml/2006/picture">
+                  <pic:nvPicPr>
+                    <pic:cNvPr id="16" name="Image14" descr=""/>
+                    <pic:cNvPicPr>
+                      <a:picLocks noChangeAspect="1" noChangeArrowheads="1"/>
+                    </pic:cNvPicPr>
+                  </pic:nvPicPr>
+                  <pic:blipFill>
+                    <a:blip r:embed="rId17"/>
+                    <a:stretch>
+                      <a:fillRect/>
+                    </a:stretch>
+                  </pic:blipFill>
+                  <pic:spPr bwMode="auto">
+                    <a:xfrm>
+                      <a:off x="0" y="0"/>
+                      <a:ext cx="3982085" cy="2496185"/>
+                    </a:xfrm>
+                    <a:prstGeom prst="rect">
+                      <a:avLst/>
+                    </a:prstGeom>
+                  </pic:spPr>
+                </pic:pic>
+              </a:graphicData>
+            </a:graphic>
+          </wp:anchor>
+        </w:drawing>
+      </w:r>
+    </w:p>
+    <w:p>
+      <w:pPr>
+        <w:pStyle w:val="Normal"/>
+        <w:rPr>
+          <w:rFonts w:ascii="Arial" w:hAnsi="Arial"/>
+        </w:rPr>
+      </w:pPr>
+      <w:r>
+        <w:rPr>
+          <w:rFonts w:ascii="Arial" w:hAnsi="Arial"/>
+        </w:rPr>
+      </w:r>
+    </w:p>
+    <w:p>
+      <w:pPr>
+        <w:pStyle w:val="Normal"/>
+        <w:rPr>
+          <w:rFonts w:ascii="Arial" w:hAnsi="Arial"/>
+        </w:rPr>
+      </w:pPr>
+      <w:r>
+        <w:rPr>
+          <w:rFonts w:ascii="Arial" w:hAnsi="Arial"/>
+        </w:rPr>
+      </w:r>
+    </w:p>
+    <w:p>
+      <w:pPr>
+        <w:pStyle w:val="Normal"/>
+        <w:rPr>
+          <w:rFonts w:ascii="Arial" w:hAnsi="Arial"/>
+        </w:rPr>
+      </w:pPr>
+      <w:r>
+        <w:rPr>
+          <w:rFonts w:ascii="Arial" w:hAnsi="Arial"/>
+        </w:rPr>
+      </w:r>
+    </w:p>
+    <w:p>
+      <w:pPr>
+        <w:pStyle w:val="Normal"/>
+        <w:rPr>
+          <w:rFonts w:ascii="Arial" w:hAnsi="Arial"/>
+        </w:rPr>
+      </w:pPr>
+      <w:r>
+        <w:rPr>
+          <w:rFonts w:ascii="Arial" w:hAnsi="Arial"/>
+        </w:rPr>
+      </w:r>
+    </w:p>
+    <w:p>
+      <w:pPr>
+        <w:pStyle w:val="Normal"/>
+        <w:rPr>
+          <w:rFonts w:ascii="Arial" w:hAnsi="Arial"/>
+        </w:rPr>
+      </w:pPr>
+      <w:r>
+        <w:rPr>
+          <w:rFonts w:ascii="Arial" w:hAnsi="Arial"/>
+        </w:rPr>
+      </w:r>
+    </w:p>
+    <w:p>
+      <w:pPr>
+        <w:pStyle w:val="Normal"/>
+        <w:rPr>
+          <w:rFonts w:ascii="Arial" w:hAnsi="Arial"/>
+        </w:rPr>
+      </w:pPr>
+      <w:r>
+        <w:rPr>
+          <w:rFonts w:ascii="Arial" w:hAnsi="Arial"/>
+        </w:rPr>
+      </w:r>
+    </w:p>
+    <w:p>
+      <w:pPr>
+        <w:pStyle w:val="Normal"/>
+        <w:rPr>
+          <w:rFonts w:ascii="Arial" w:hAnsi="Arial"/>
+        </w:rPr>
+      </w:pPr>
+      <w:r>
+        <w:rPr>
+          <w:rFonts w:ascii="Arial" w:hAnsi="Arial"/>
+        </w:rPr>
+      </w:r>
+    </w:p>
+    <w:p>
+      <w:pPr>
+        <w:pStyle w:val="Normal"/>
+        <w:rPr>
+          <w:rFonts w:ascii="Arial" w:hAnsi="Arial"/>
+        </w:rPr>
+      </w:pPr>
+      <w:r>
+        <w:rPr>
+          <w:rFonts w:ascii="Arial" w:hAnsi="Arial"/>
+        </w:rPr>
+      </w:r>
+    </w:p>
+    <w:p>
+      <w:pPr>
+        <w:pStyle w:val="Normal"/>
+        <w:rPr>
+          <w:rFonts w:ascii="Arial" w:hAnsi="Arial"/>
+        </w:rPr>
+      </w:pPr>
+      <w:r>
+        <w:rPr>
+          <w:rFonts w:ascii="Arial" w:hAnsi="Arial"/>
+        </w:rPr>
+      </w:r>
+    </w:p>
+    <w:p>
+      <w:pPr>
+        <w:pStyle w:val="Normal"/>
+        <w:rPr>
+          <w:rFonts w:ascii="Arial" w:hAnsi="Arial"/>
+        </w:rPr>
+      </w:pPr>
+      <w:r>
+        <w:rPr>
+          <w:rFonts w:ascii="Arial" w:hAnsi="Arial"/>
+        </w:rPr>
+      </w:r>
+    </w:p>
+    <w:p>
+      <w:pPr>
+        <w:pStyle w:val="Normal"/>
+        <w:rPr>
+          <w:rFonts w:ascii="Arial" w:hAnsi="Arial"/>
+        </w:rPr>
+      </w:pPr>
+      <w:r>
+        <w:rPr>
+          <w:rFonts w:ascii="Arial" w:hAnsi="Arial"/>
+        </w:rPr>
+      </w:r>
+    </w:p>
+    <w:p>
+      <w:pPr>
+        <w:pStyle w:val="Normal"/>
+        <w:rPr>
+          <w:rFonts w:ascii="Arial" w:hAnsi="Arial"/>
+        </w:rPr>
+      </w:pPr>
+      <w:r>
+        <w:rPr>
+          <w:rFonts w:ascii="Arial" w:hAnsi="Arial"/>
+        </w:rPr>
+      </w:r>
+    </w:p>
+    <w:p>
+      <w:pPr>
+        <w:pStyle w:val="Normal"/>
+        <w:rPr>
+          <w:rFonts w:ascii="Arial" w:hAnsi="Arial"/>
+        </w:rPr>
+      </w:pPr>
+      <w:r>
+        <w:rPr>
+          <w:rFonts w:ascii="Arial" w:hAnsi="Arial"/>
+        </w:rPr>
+      </w:r>
+    </w:p>
+    <w:p>
+      <w:pPr>
+        <w:pStyle w:val="Normal"/>
+        <w:rPr>
+          <w:rFonts w:ascii="Arial" w:hAnsi="Arial"/>
+        </w:rPr>
+      </w:pPr>
+      <w:r>
+        <w:rPr>
+          <w:rFonts w:ascii="Arial" w:hAnsi="Arial"/>
+        </w:rPr>
+      </w:r>
+    </w:p>
+    <w:p>
+      <w:pPr>
+        <w:pStyle w:val="Normal"/>
+        <w:rPr>
+          <w:rFonts w:ascii="Arial" w:hAnsi="Arial"/>
+        </w:rPr>
+      </w:pPr>
+      <w:r>
+        <w:rPr>
+          <w:rFonts w:ascii="Arial" w:hAnsi="Arial"/>
+        </w:rPr>
+      </w:r>
+    </w:p>
+    <w:p>
+      <w:pPr>
+        <w:pStyle w:val="Normal"/>
+        <w:rPr>
+          <w:rFonts w:ascii="Arial" w:hAnsi="Arial"/>
+        </w:rPr>
+      </w:pPr>
+      <w:r>
+        <w:rPr>
+          <w:rFonts w:ascii="Arial" w:hAnsi="Arial"/>
+        </w:rPr>
+      </w:r>
+    </w:p>
+    <w:p>
+      <w:pPr>
+        <w:pStyle w:val="Normal"/>
+        <w:rPr>
+          <w:rFonts w:ascii="Arial" w:hAnsi="Arial"/>
+        </w:rPr>
+      </w:pPr>
+      <w:r>
+        <w:rPr>
+          <w:rFonts w:ascii="Arial" w:hAnsi="Arial"/>
+        </w:rPr>
+      </w:r>
+    </w:p>
+    <w:p>
+      <w:pPr>
+        <w:pStyle w:val="Normal"/>
+        <w:rPr>
+          <w:rFonts w:ascii="Arial" w:hAnsi="Arial"/>
+        </w:rPr>
+      </w:pPr>
+      <w:r>
+        <w:rPr>
+          <w:rFonts w:ascii="Arial" w:hAnsi="Arial"/>
+        </w:rPr>
+      </w:r>
+    </w:p>
+    <w:p>
+      <w:pPr>
+        <w:pStyle w:val="Normal"/>
+        <w:rPr>
+          <w:rFonts w:ascii="Arial" w:hAnsi="Arial"/>
+        </w:rPr>
+      </w:pPr>
+      <w:r>
+        <w:rPr>
+          <w:rFonts w:ascii="Arial" w:hAnsi="Arial"/>
+        </w:rPr>
+      </w:r>
+    </w:p>
+    <w:p>
+      <w:pPr>
+        <w:pStyle w:val="Normal"/>
+        <w:rPr>
+          <w:rFonts w:ascii="Arial" w:hAnsi="Arial"/>
+        </w:rPr>
+      </w:pPr>
+      <w:r>
+        <w:rPr>
+          <w:rFonts w:ascii="Arial" w:hAnsi="Arial"/>
+        </w:rPr>
+      </w:r>
+    </w:p>
+    <w:p>
+      <w:pPr>
+        <w:pStyle w:val="Normal"/>
+        <w:rPr>
+          <w:rFonts w:ascii="Arial" w:hAnsi="Arial"/>
+        </w:rPr>
+      </w:pPr>
+      <w:r>
+        <w:rPr>
+          <w:rFonts w:ascii="Arial" w:hAnsi="Arial"/>
+        </w:rPr>
+      </w:r>
+    </w:p>
+    <w:p>
+      <w:pPr>
+        <w:pStyle w:val="Normal"/>
+        <w:rPr>
+          <w:rFonts w:ascii="Arial" w:hAnsi="Arial"/>
+        </w:rPr>
+      </w:pPr>
+      <w:r>
+        <w:rPr>
+          <w:rFonts w:ascii="Arial" w:hAnsi="Arial"/>
+        </w:rPr>
+      </w:r>
+    </w:p>
+    <w:p>
+      <w:pPr>
+        <w:pStyle w:val="Normal"/>
+        <w:rPr>
+          <w:rFonts w:ascii="Arial" w:hAnsi="Arial"/>
+        </w:rPr>
+      </w:pPr>
+      <w:r>
+        <w:rPr>
+          <w:rFonts w:ascii="Arial" w:hAnsi="Arial"/>
+        </w:rPr>
+      </w:r>
+    </w:p>
+    <w:p>
+      <w:pPr>
+        <w:pStyle w:val="Normal"/>
+        <w:rPr>
+          <w:rFonts w:ascii="Arial" w:hAnsi="Arial"/>
+        </w:rPr>
+      </w:pPr>
+      <w:r>
+        <w:rPr>
+          <w:rFonts w:ascii="Arial" w:hAnsi="Arial"/>
+        </w:rPr>
+      </w:r>
+    </w:p>
+    <w:p>
+      <w:pPr>
+        <w:pStyle w:val="Normal"/>
+        <w:rPr>
+          <w:rFonts w:ascii="Arial" w:hAnsi="Arial"/>
+        </w:rPr>
+      </w:pPr>
+      <w:r>
+        <w:rPr>
+          <w:rFonts w:ascii="Arial" w:hAnsi="Arial"/>
+        </w:rPr>
+      </w:r>
+    </w:p>
+    <w:p>
+      <w:pPr>
+        <w:pStyle w:val="Normal"/>
+        <w:rPr>
+          <w:rFonts w:ascii="Arial" w:hAnsi="Arial"/>
+        </w:rPr>
+      </w:pPr>
+      <w:r>
+        <w:rPr>
+          <w:rFonts w:ascii="Arial" w:hAnsi="Arial"/>
+        </w:rPr>
+      </w:r>
+    </w:p>
+    <w:p>
+      <w:pPr>
+        <w:pStyle w:val="Normal"/>
+        <w:rPr>
+          <w:rFonts w:ascii="Arial" w:hAnsi="Arial"/>
+        </w:rPr>
+      </w:pPr>
+      <w:r>
+        <w:rPr>
+          <w:rFonts w:ascii="Arial" w:hAnsi="Arial"/>
+        </w:rPr>
+      </w:r>
+    </w:p>
+    <w:p>
+      <w:pPr>
+        <w:pStyle w:val="Normal"/>
+        <w:rPr>
+          <w:rFonts w:ascii="Arial" w:hAnsi="Arial"/>
+        </w:rPr>
+      </w:pPr>
+      <w:r>
+        <w:rPr>
+          <w:rFonts w:ascii="Arial" w:hAnsi="Arial"/>
+        </w:rPr>
+      </w:r>
+    </w:p>
+    <w:p>
+      <w:pPr>
+        <w:pStyle w:val="Normal"/>
+        <w:rPr>
+          <w:rFonts w:ascii="Arial" w:hAnsi="Arial"/>
+        </w:rPr>
+      </w:pPr>
+      <w:r>
+        <w:rPr>
+          <w:rFonts w:ascii="Arial" w:hAnsi="Arial"/>
+        </w:rPr>
+      </w:r>
+    </w:p>
+    <w:p>
+      <w:pPr>
+        <w:pStyle w:val="Normal"/>
+        <w:rPr>
+          <w:rFonts w:ascii="Arial" w:hAnsi="Arial"/>
+        </w:rPr>
+      </w:pPr>
+      <w:r>
+        <w:rPr>
+          <w:rFonts w:ascii="Arial" w:hAnsi="Arial"/>
+        </w:rPr>
+      </w:r>
+    </w:p>
+    <w:p>
+      <w:pPr>
+        <w:pStyle w:val="Normal"/>
+        <w:rPr>
+          <w:rFonts w:ascii="Arial" w:hAnsi="Arial"/>
+        </w:rPr>
+      </w:pPr>
+      <w:r>
+        <w:rPr>
+          <w:rFonts w:ascii="Arial" w:hAnsi="Arial"/>
+        </w:rPr>
+      </w:r>
+    </w:p>
+    <w:p>
+      <w:pPr>
+        <w:pStyle w:val="Normal"/>
+        <w:rPr>
+          <w:rFonts w:ascii="Arial" w:hAnsi="Arial"/>
+        </w:rPr>
+      </w:pPr>
+      <w:r>
+        <w:rPr>
+          <w:rFonts w:ascii="Arial" w:hAnsi="Arial"/>
+        </w:rPr>
+      </w:r>
+    </w:p>
+    <w:p>
+      <w:pPr>
+        <w:pStyle w:val="Normal"/>
+        <w:rPr>
+          <w:rFonts w:ascii="Arial" w:hAnsi="Arial"/>
+        </w:rPr>
+      </w:pPr>
+      <w:r>
+        <w:rPr>
+          <w:rFonts w:ascii="Arial" w:hAnsi="Arial"/>
+        </w:rPr>
+      </w:r>
+    </w:p>
+    <w:p>
+      <w:pPr>
+        <w:pStyle w:val="Normal"/>
+        <w:rPr>
+          <w:rFonts w:ascii="Arial" w:hAnsi="Arial"/>
+        </w:rPr>
+      </w:pPr>
+      <w:r>
+        <w:rPr>
+          <w:rFonts w:ascii="Arial" w:hAnsi="Arial"/>
+        </w:rPr>
+      </w:r>
+    </w:p>
+    <w:p>
+      <w:pPr>
+        <w:pStyle w:val="Normal"/>
+        <w:rPr>
+          <w:rFonts w:ascii="Arial" w:hAnsi="Arial"/>
+        </w:rPr>
+      </w:pPr>
+      <w:r>
+        <w:rPr>
+          <w:rFonts w:ascii="Arial" w:hAnsi="Arial"/>
+        </w:rPr>
+      </w:r>
+    </w:p>
+    <w:p>
+      <w:pPr>
+        <w:pStyle w:val="Normal"/>
+        <w:rPr>
+          <w:rFonts w:ascii="Arial" w:hAnsi="Arial"/>
+        </w:rPr>
+      </w:pPr>
+      <w:r>
+        <w:rPr>
+          <w:rFonts w:ascii="Arial" w:hAnsi="Arial"/>
+        </w:rPr>
+      </w:r>
+    </w:p>
+    <w:p>
+      <w:pPr>
+        <w:pStyle w:val="TextBody"/>
+        <w:bidi w:val="0"/>
+        <w:jc w:val="left"/>
+        <w:rPr/>
+      </w:pPr>
+      <w:r>
+        <w:rPr/>
+        <w:t>Simplification:</w:t>
+      </w:r>
+    </w:p>
+    <w:p>
+      <w:pPr>
+        <w:pStyle w:val="TextBody"/>
+        <w:bidi w:val="0"/>
+        <w:jc w:val="left"/>
+        <w:rPr/>
+      </w:pPr>
+      <w:r>
+        <w:rPr>
+          <w:rFonts w:ascii="Arial" w:hAnsi="Arial"/>
+        </w:rPr>
+        <w:t xml:space="preserve">H0 – problem in </w:t>
+      </w:r>
+      <w:r>
+        <w:rPr>
+          <w:rFonts w:eastAsia="SimSun" w:cs="Mangal" w:ascii="Arial" w:hAnsi="Arial"/>
+          <w:color w:val="auto"/>
+          <w:kern w:val="2"/>
+          <w:sz w:val="24"/>
+          <w:szCs w:val="24"/>
+          <w:lang w:val="en-US" w:eastAsia="zh-CN" w:bidi="hi-IN"/>
+        </w:rPr>
+        <w:t>patron.incurFine as this method is what gives the patron the fine</w:t>
+      </w:r>
+    </w:p>
+    <w:p>
+      <w:pPr>
+        <w:pStyle w:val="TextBody"/>
+        <w:bidi w:val="0"/>
+        <w:jc w:val="left"/>
+        <w:rPr/>
+      </w:pPr>
+      <w:r>
+        <w:rPr>
+          <w:rFonts w:ascii="Arial" w:hAnsi="Arial"/>
+        </w:rPr>
+        <w:t xml:space="preserve">T0 – </w:t>
+      </w:r>
+      <w:r>
+        <w:rPr>
+          <w:rFonts w:ascii="Arial" w:hAnsi="Arial"/>
+        </w:rPr>
+        <w:t>check if method is giving the patron the correct fine</w:t>
+      </w:r>
+    </w:p>
+    <w:p>
+      <w:pPr>
+        <w:pStyle w:val="TextBody"/>
+        <w:bidi w:val="0"/>
+        <w:jc w:val="left"/>
+        <w:rPr/>
+      </w:pPr>
+      <w:r>
+        <w:rPr>
+          <w:rFonts w:ascii="Arial" w:hAnsi="Arial"/>
+        </w:rPr>
+        <w:t xml:space="preserve">R0 – loan sane before run (one day overdue), </w:t>
+      </w:r>
+      <w:r>
+        <w:rPr>
+          <w:rFonts w:ascii="Arial" w:hAnsi="Arial"/>
+        </w:rPr>
+        <w:t>incurred fine amount sane before run, method gives patron the correct amount</w:t>
+      </w:r>
+    </w:p>
+    <w:p>
+      <w:pPr>
+        <w:pStyle w:val="TextBody"/>
+        <w:bidi w:val="0"/>
+        <w:jc w:val="left"/>
+        <w:rPr/>
+      </w:pPr>
+      <w:r>
+        <w:rPr>
+          <w:rFonts w:ascii="Arial" w:hAnsi="Arial"/>
+        </w:rPr>
+        <w:t xml:space="preserve">Hypothesis busted – </w:t>
+      </w:r>
+      <w:r>
+        <w:rPr>
+          <w:rFonts w:eastAsia="SimSun" w:cs="Mangal" w:ascii="Arial" w:hAnsi="Arial"/>
+          <w:color w:val="auto"/>
+          <w:kern w:val="2"/>
+          <w:sz w:val="24"/>
+          <w:szCs w:val="24"/>
+          <w:lang w:val="en-US" w:eastAsia="zh-CN" w:bidi="hi-IN"/>
+        </w:rPr>
+        <w:t>I</w:t>
+      </w:r>
+      <w:r>
+        <w:rPr>
+          <w:rFonts w:eastAsia="SimSun" w:cs="Mangal" w:ascii="Arial" w:hAnsi="Arial"/>
+          <w:color w:val="auto"/>
+          <w:kern w:val="2"/>
+          <w:sz w:val="24"/>
+          <w:szCs w:val="24"/>
+          <w:lang w:val="en-US" w:eastAsia="zh-CN" w:bidi="hi-IN"/>
+        </w:rPr>
+        <w:t>f the patron.incurFine method is giving the patron the correct fine amount the bug must be elsewhere</w:t>
+      </w:r>
+    </w:p>
+    <w:p>
+      <w:pPr>
+        <w:pStyle w:val="TextBody"/>
+        <w:bidi w:val="0"/>
+        <w:jc w:val="left"/>
+        <w:rPr/>
+      </w:pPr>
+      <w:r>
+        <w:rPr>
+          <w:rFonts w:eastAsia="SimSun" w:cs="Mangal" w:ascii="Arial" w:hAnsi="Arial"/>
+          <w:color w:val="auto"/>
+          <w:kern w:val="2"/>
+          <w:sz w:val="24"/>
+          <w:szCs w:val="24"/>
+          <w:lang w:val="en-US" w:eastAsia="zh-CN" w:bidi="hi-IN"/>
+        </w:rPr>
+        <w:t>H1 – patron.incurFine is being called twice and that is why the patron is being charged double the amount</w:t>
+      </w:r>
+    </w:p>
+    <w:p>
+      <w:pPr>
+        <w:pStyle w:val="TextBody"/>
+        <w:bidi w:val="0"/>
+        <w:jc w:val="left"/>
+        <w:rPr/>
+      </w:pPr>
+      <w:r>
+        <w:rPr>
+          <w:rFonts w:eastAsia="SimSun" w:cs="Mangal" w:ascii="Arial" w:hAnsi="Arial"/>
+          <w:color w:val="auto"/>
+          <w:kern w:val="2"/>
+          <w:sz w:val="24"/>
+          <w:szCs w:val="24"/>
+          <w:lang w:val="en-US" w:eastAsia="zh-CN" w:bidi="hi-IN"/>
+        </w:rPr>
+        <w:t>T1 – The easiest way to find where the patron.incurFine method is being called in the system is through the linux command “grep -r incurFine”. This command returns all instances of the string “incurFine” and the file path that they are in.</w:t>
+      </w:r>
+    </w:p>
+    <w:p>
+      <w:pPr>
+        <w:pStyle w:val="TextBody"/>
+        <w:bidi w:val="0"/>
+        <w:jc w:val="left"/>
+        <w:rPr/>
+      </w:pPr>
+      <w:r>
+        <w:rPr>
+          <w:rFonts w:eastAsia="SimSun" w:cs="Mangal" w:ascii="Arial" w:hAnsi="Arial"/>
+          <w:color w:val="auto"/>
+          <w:kern w:val="2"/>
+          <w:sz w:val="24"/>
+          <w:szCs w:val="24"/>
+          <w:lang w:val="en-US" w:eastAsia="zh-CN" w:bidi="hi-IN"/>
+        </w:rPr>
+        <w:t>R1 – Searching through the code revealed that patron.incurFine is in fact called twice: once in ReturnBookControl at line 53 and once in Library.dischargeLoan at line 216. Assuming that the loan is overdue when the patron returns it, both of these functions are called by ReturnBookUI and therefore the patron is given the fine amount twice.</w:t>
+      </w:r>
+    </w:p>
+    <w:p>
+      <w:pPr>
+        <w:pStyle w:val="TextBody"/>
+        <w:bidi w:val="0"/>
+        <w:jc w:val="left"/>
+        <w:rPr/>
+      </w:pPr>
+      <w:r>
+        <w:rPr>
+          <w:rFonts w:eastAsia="SimSun" w:cs="Mangal" w:ascii="Arial" w:hAnsi="Arial"/>
+          <w:color w:val="auto"/>
+          <w:kern w:val="2"/>
+          <w:sz w:val="24"/>
+          <w:szCs w:val="24"/>
+          <w:lang w:val="en-US" w:eastAsia="zh-CN" w:bidi="hi-IN"/>
+        </w:rPr>
+        <w:t>Hypothesis confirmed – The method patron.incurFine is being called twice, causing this bug to occur.</w:t>
+      </w:r>
+    </w:p>
+    <w:p>
+      <w:pPr>
+        <w:pStyle w:val="TextBody"/>
+        <w:bidi w:val="0"/>
+        <w:jc w:val="left"/>
+        <w:rPr>
+          <w:rFonts w:ascii="Arial" w:hAnsi="Arial" w:eastAsia="SimSun" w:cs="Mangal"/>
+          <w:color w:val="auto"/>
+          <w:kern w:val="2"/>
+          <w:sz w:val="24"/>
+          <w:szCs w:val="24"/>
+          <w:lang w:val="en-US" w:eastAsia="zh-CN" w:bidi="hi-IN"/>
+        </w:rPr>
+      </w:pPr>
+      <w:r>
+        <w:rPr/>
+      </w:r>
+    </w:p>
+    <w:p>
+      <w:pPr>
+        <w:pStyle w:val="TextBody"/>
+        <w:numPr>
+          <w:ilvl w:val="0"/>
+          <w:numId w:val="2"/>
+        </w:numPr>
+        <w:rPr/>
+      </w:pPr>
+      <w:r>
+        <w:rPr>
+          <w:rFonts w:ascii="Arial" w:hAnsi="Arial"/>
+        </w:rPr>
+        <w:t>Simplification test:</w:t>
+      </w:r>
+    </w:p>
+    <w:p>
+      <w:pPr>
+        <w:pStyle w:val="TextBody"/>
+        <w:numPr>
+          <w:ilvl w:val="0"/>
+          <w:numId w:val="2"/>
+        </w:numPr>
+        <w:bidi w:val="0"/>
+        <w:jc w:val="left"/>
+        <w:rPr>
+          <w:rFonts w:ascii="Arial" w:hAnsi="Arial" w:eastAsia="SimSun" w:cs="Mangal"/>
+          <w:color w:val="auto"/>
+          <w:kern w:val="2"/>
+          <w:sz w:val="24"/>
+          <w:szCs w:val="24"/>
+          <w:lang w:val="en-US" w:eastAsia="zh-CN" w:bidi="hi-IN"/>
+        </w:rPr>
+      </w:pPr>
+      <w:r>
+        <w:rPr>
+          <w:rFonts w:eastAsia="SimSun" w:cs="Mangal" w:ascii="Arial" w:hAnsi="Arial"/>
+          <w:color w:val="auto"/>
+          <w:kern w:val="2"/>
+          <w:sz w:val="24"/>
+          <w:szCs w:val="24"/>
+          <w:lang w:val="en-US" w:eastAsia="zh-CN" w:bidi="hi-IN"/>
+        </w:rPr>
+        <w:t>R</w:t>
+      </w:r>
+      <w:r>
+        <w:rPr>
+          <w:rFonts w:eastAsia="SimSun" w:cs="Mangal" w:ascii="Arial" w:hAnsi="Arial"/>
+          <w:color w:val="auto"/>
+          <w:kern w:val="2"/>
+          <w:sz w:val="24"/>
+          <w:szCs w:val="24"/>
+          <w:lang w:val="en-US" w:eastAsia="zh-CN" w:bidi="hi-IN"/>
+        </w:rPr>
+        <w:t>equires UI component – cannot be tested automatically</w:t>
+      </w:r>
+    </w:p>
+    <w:p>
+      <w:pPr>
+        <w:pStyle w:val="TextBody"/>
+        <w:numPr>
+          <w:ilvl w:val="0"/>
+          <w:numId w:val="2"/>
+        </w:numPr>
+        <w:bidi w:val="0"/>
+        <w:jc w:val="left"/>
+        <w:rPr>
+          <w:rFonts w:ascii="Arial" w:hAnsi="Arial" w:eastAsia="SimSun" w:cs="Mangal"/>
+          <w:color w:val="auto"/>
+          <w:kern w:val="2"/>
+          <w:sz w:val="24"/>
+          <w:szCs w:val="24"/>
+          <w:lang w:val="en-US" w:eastAsia="zh-CN" w:bidi="hi-IN"/>
+        </w:rPr>
+      </w:pPr>
+      <w:r>
+        <w:rPr>
+          <w:rFonts w:eastAsia="SimSun" w:cs="Mangal" w:ascii="Arial" w:hAnsi="Arial"/>
+          <w:color w:val="auto"/>
+          <w:kern w:val="2"/>
+          <w:sz w:val="24"/>
+          <w:szCs w:val="24"/>
+          <w:lang w:val="en-US" w:eastAsia="zh-CN" w:bidi="hi-IN"/>
+        </w:rPr>
+      </w:r>
+    </w:p>
+    <w:p>
+      <w:pPr>
+        <w:pStyle w:val="TextBody"/>
+        <w:bidi w:val="0"/>
+        <w:jc w:val="left"/>
+        <w:rPr>
+          <w:rFonts w:ascii="Arial" w:hAnsi="Arial" w:eastAsia="SimSun" w:cs="Mangal"/>
+          <w:color w:val="auto"/>
+          <w:kern w:val="2"/>
+          <w:sz w:val="24"/>
+          <w:szCs w:val="24"/>
+          <w:lang w:val="en-US" w:eastAsia="zh-CN" w:bidi="hi-IN"/>
+        </w:rPr>
+      </w:pPr>
+      <w:r>
+        <w:rPr>
+          <w:rFonts w:eastAsia="SimSun" w:cs="Mangal" w:ascii="Arial" w:hAnsi="Arial"/>
+          <w:color w:val="auto"/>
+          <w:kern w:val="2"/>
+          <w:sz w:val="24"/>
+          <w:szCs w:val="24"/>
+          <w:lang w:val="en-US" w:eastAsia="zh-CN" w:bidi="hi-IN"/>
+        </w:rPr>
+        <w:t>H1 – remove the patron.incurFine method call from ReturnBookControl will fix the bug</w:t>
+      </w:r>
+    </w:p>
+    <w:p>
+      <w:pPr>
+        <w:pStyle w:val="TextBody"/>
+        <w:bidi w:val="0"/>
+        <w:jc w:val="left"/>
+        <w:rPr>
+          <w:rFonts w:ascii="Arial" w:hAnsi="Arial" w:eastAsia="SimSun" w:cs="Mangal"/>
+          <w:color w:val="auto"/>
+          <w:kern w:val="2"/>
+          <w:sz w:val="24"/>
+          <w:szCs w:val="24"/>
+          <w:lang w:val="en-US" w:eastAsia="zh-CN" w:bidi="hi-IN"/>
+        </w:rPr>
+      </w:pPr>
+      <w:r>
+        <w:rPr>
+          <w:rFonts w:eastAsia="SimSun" w:cs="Mangal" w:ascii="Arial" w:hAnsi="Arial"/>
+          <w:color w:val="auto"/>
+          <w:kern w:val="2"/>
+          <w:sz w:val="24"/>
+          <w:szCs w:val="24"/>
+          <w:lang w:val="en-US" w:eastAsia="zh-CN" w:bidi="hi-IN"/>
+        </w:rPr>
+        <w:t>Before removing method call:</w:t>
+      </w:r>
+    </w:p>
+    <w:p>
+      <w:pPr>
+        <w:pStyle w:val="TextBody"/>
+        <w:bidi w:val="0"/>
+        <w:jc w:val="left"/>
+        <w:rPr>
+          <w:rFonts w:ascii="Arial" w:hAnsi="Arial" w:eastAsia="SimSun" w:cs="Mangal"/>
+          <w:color w:val="auto"/>
+          <w:kern w:val="2"/>
+          <w:sz w:val="24"/>
+          <w:szCs w:val="24"/>
+          <w:lang w:val="en-US" w:eastAsia="zh-CN" w:bidi="hi-IN"/>
+        </w:rPr>
+      </w:pPr>
+      <w:r>
+        <w:rPr>
+          <w:rFonts w:eastAsia="SimSun" w:cs="Mangal" w:ascii="Arial" w:hAnsi="Arial"/>
+          <w:color w:val="auto"/>
+          <w:kern w:val="2"/>
+          <w:sz w:val="24"/>
+          <w:szCs w:val="24"/>
+          <w:lang w:val="en-US" w:eastAsia="zh-CN" w:bidi="hi-IN"/>
+        </w:rPr>
+        <w:drawing>
+          <wp:anchor behindDoc="0" distT="0" distB="0" distL="0" distR="0" simplePos="0" locked="0" layoutInCell="1" allowOverlap="1" relativeHeight="19">
+            <wp:simplePos x="0" y="0"/>
+            <wp:positionH relativeFrom="column">
+              <wp:posOffset>22860</wp:posOffset>
+            </wp:positionH>
+            <wp:positionV relativeFrom="paragraph">
+              <wp:posOffset>22860</wp:posOffset>
+            </wp:positionV>
+            <wp:extent cx="2609850" cy="3658235"/>
+            <wp:effectExtent l="0" t="0" r="0" b="0"/>
+            <wp:wrapSquare wrapText="largest"/>
+            <wp:docPr id="17" name="Image16" descr=""/>
+            <wp:cNvGraphicFramePr>
+              <a:graphicFrameLocks xmlns:a="http://schemas.openxmlformats.org/drawingml/2006/main" noChangeAspect="1"/>
+            </wp:cNvGraphicFramePr>
+            <a:graphic xmlns:a="http://schemas.openxmlformats.org/drawingml/2006/main">
+              <a:graphicData uri="http://schemas.openxmlformats.org/drawingml/2006/picture">
+                <pic:pic xmlns:pic="http://schemas.openxmlformats.org/drawingml/2006/picture">
+                  <pic:nvPicPr>
+                    <pic:cNvPr id="17" name="Image16" descr=""/>
+                    <pic:cNvPicPr>
+                      <a:picLocks noChangeAspect="1" noChangeArrowheads="1"/>
+                    </pic:cNvPicPr>
+                  </pic:nvPicPr>
+                  <pic:blipFill>
+                    <a:blip r:embed="rId18"/>
+                    <a:stretch>
+                      <a:fillRect/>
+                    </a:stretch>
+                  </pic:blipFill>
+                  <pic:spPr bwMode="auto">
+                    <a:xfrm>
+                      <a:off x="0" y="0"/>
+                      <a:ext cx="2609850" cy="3658235"/>
+                    </a:xfrm>
+                    <a:prstGeom prst="rect">
+                      <a:avLst/>
+                    </a:prstGeom>
+                  </pic:spPr>
+                </pic:pic>
+              </a:graphicData>
+            </a:graphic>
+          </wp:anchor>
+        </w:drawing>
+      </w:r>
+    </w:p>
+    <w:p>
+      <w:pPr>
+        <w:pStyle w:val="TextBody"/>
+        <w:bidi w:val="0"/>
+        <w:jc w:val="left"/>
+        <w:rPr>
+          <w:rFonts w:ascii="Arial" w:hAnsi="Arial" w:eastAsia="SimSun" w:cs="Mangal"/>
+          <w:color w:val="auto"/>
+          <w:kern w:val="2"/>
+          <w:sz w:val="24"/>
+          <w:szCs w:val="24"/>
+          <w:lang w:val="en-US" w:eastAsia="zh-CN" w:bidi="hi-IN"/>
+        </w:rPr>
+      </w:pPr>
+      <w:r>
+        <w:rPr>
+          <w:rFonts w:eastAsia="SimSun" w:cs="Mangal" w:ascii="Arial" w:hAnsi="Arial"/>
+          <w:color w:val="auto"/>
+          <w:kern w:val="2"/>
+          <w:sz w:val="24"/>
+          <w:szCs w:val="24"/>
+          <w:lang w:val="en-US" w:eastAsia="zh-CN" w:bidi="hi-IN"/>
+        </w:rPr>
+      </w:r>
+    </w:p>
+    <w:p>
+      <w:pPr>
+        <w:pStyle w:val="TextBody"/>
+        <w:bidi w:val="0"/>
+        <w:jc w:val="left"/>
+        <w:rPr>
+          <w:rFonts w:ascii="Arial" w:hAnsi="Arial" w:eastAsia="SimSun" w:cs="Mangal"/>
+          <w:color w:val="auto"/>
+          <w:kern w:val="2"/>
+          <w:sz w:val="24"/>
+          <w:szCs w:val="24"/>
+          <w:lang w:val="en-US" w:eastAsia="zh-CN" w:bidi="hi-IN"/>
+        </w:rPr>
+      </w:pPr>
+      <w:r>
+        <w:rPr>
+          <w:rFonts w:eastAsia="SimSun" w:cs="Mangal" w:ascii="Arial" w:hAnsi="Arial"/>
+          <w:color w:val="auto"/>
+          <w:kern w:val="2"/>
+          <w:sz w:val="24"/>
+          <w:szCs w:val="24"/>
+          <w:lang w:val="en-US" w:eastAsia="zh-CN" w:bidi="hi-IN"/>
+        </w:rPr>
+      </w:r>
+    </w:p>
+    <w:p>
+      <w:pPr>
+        <w:pStyle w:val="TextBody"/>
+        <w:bidi w:val="0"/>
+        <w:jc w:val="left"/>
+        <w:rPr>
+          <w:rFonts w:ascii="Arial" w:hAnsi="Arial" w:eastAsia="SimSun" w:cs="Mangal"/>
+          <w:color w:val="auto"/>
+          <w:kern w:val="2"/>
+          <w:sz w:val="24"/>
+          <w:szCs w:val="24"/>
+          <w:lang w:val="en-US" w:eastAsia="zh-CN" w:bidi="hi-IN"/>
+        </w:rPr>
+      </w:pPr>
+      <w:r>
+        <w:rPr>
+          <w:rFonts w:eastAsia="SimSun" w:cs="Mangal" w:ascii="Arial" w:hAnsi="Arial"/>
+          <w:color w:val="auto"/>
+          <w:kern w:val="2"/>
+          <w:sz w:val="24"/>
+          <w:szCs w:val="24"/>
+          <w:lang w:val="en-US" w:eastAsia="zh-CN" w:bidi="hi-IN"/>
+        </w:rPr>
+      </w:r>
+    </w:p>
+    <w:p>
+      <w:pPr>
+        <w:pStyle w:val="TextBody"/>
+        <w:bidi w:val="0"/>
+        <w:jc w:val="left"/>
+        <w:rPr>
+          <w:rFonts w:ascii="Arial" w:hAnsi="Arial" w:eastAsia="SimSun" w:cs="Mangal"/>
+          <w:color w:val="auto"/>
+          <w:kern w:val="2"/>
+          <w:sz w:val="24"/>
+          <w:szCs w:val="24"/>
+          <w:lang w:val="en-US" w:eastAsia="zh-CN" w:bidi="hi-IN"/>
+        </w:rPr>
+      </w:pPr>
+      <w:r>
+        <w:rPr>
+          <w:rFonts w:eastAsia="SimSun" w:cs="Mangal" w:ascii="Arial" w:hAnsi="Arial"/>
+          <w:color w:val="auto"/>
+          <w:kern w:val="2"/>
+          <w:sz w:val="24"/>
+          <w:szCs w:val="24"/>
+          <w:lang w:val="en-US" w:eastAsia="zh-CN" w:bidi="hi-IN"/>
+        </w:rPr>
+      </w:r>
+    </w:p>
+    <w:p>
+      <w:pPr>
+        <w:pStyle w:val="TextBody"/>
+        <w:bidi w:val="0"/>
+        <w:jc w:val="left"/>
+        <w:rPr>
+          <w:rFonts w:ascii="Arial" w:hAnsi="Arial" w:eastAsia="SimSun" w:cs="Mangal"/>
+          <w:color w:val="auto"/>
+          <w:kern w:val="2"/>
+          <w:sz w:val="24"/>
+          <w:szCs w:val="24"/>
+          <w:lang w:val="en-US" w:eastAsia="zh-CN" w:bidi="hi-IN"/>
+        </w:rPr>
+      </w:pPr>
+      <w:r>
+        <w:rPr>
+          <w:rFonts w:eastAsia="SimSun" w:cs="Mangal" w:ascii="Arial" w:hAnsi="Arial"/>
+          <w:color w:val="auto"/>
+          <w:kern w:val="2"/>
+          <w:sz w:val="24"/>
+          <w:szCs w:val="24"/>
+          <w:lang w:val="en-US" w:eastAsia="zh-CN" w:bidi="hi-IN"/>
+        </w:rPr>
+      </w:r>
+    </w:p>
+    <w:p>
+      <w:pPr>
+        <w:pStyle w:val="TextBody"/>
+        <w:bidi w:val="0"/>
+        <w:jc w:val="left"/>
+        <w:rPr>
+          <w:rFonts w:ascii="Arial" w:hAnsi="Arial" w:eastAsia="SimSun" w:cs="Mangal"/>
+          <w:color w:val="auto"/>
+          <w:kern w:val="2"/>
+          <w:sz w:val="24"/>
+          <w:szCs w:val="24"/>
+          <w:lang w:val="en-US" w:eastAsia="zh-CN" w:bidi="hi-IN"/>
+        </w:rPr>
+      </w:pPr>
+      <w:r>
+        <w:rPr>
+          <w:rFonts w:eastAsia="SimSun" w:cs="Mangal" w:ascii="Arial" w:hAnsi="Arial"/>
+          <w:color w:val="auto"/>
+          <w:kern w:val="2"/>
+          <w:sz w:val="24"/>
+          <w:szCs w:val="24"/>
+          <w:lang w:val="en-US" w:eastAsia="zh-CN" w:bidi="hi-IN"/>
+        </w:rPr>
+      </w:r>
+    </w:p>
+    <w:p>
+      <w:pPr>
+        <w:pStyle w:val="TextBody"/>
+        <w:bidi w:val="0"/>
+        <w:jc w:val="left"/>
+        <w:rPr>
+          <w:rFonts w:ascii="Arial" w:hAnsi="Arial" w:eastAsia="SimSun" w:cs="Mangal"/>
+          <w:color w:val="auto"/>
+          <w:kern w:val="2"/>
+          <w:sz w:val="24"/>
+          <w:szCs w:val="24"/>
+          <w:lang w:val="en-US" w:eastAsia="zh-CN" w:bidi="hi-IN"/>
+        </w:rPr>
+      </w:pPr>
+      <w:r>
+        <w:rPr>
+          <w:rFonts w:eastAsia="SimSun" w:cs="Mangal" w:ascii="Arial" w:hAnsi="Arial"/>
+          <w:color w:val="auto"/>
+          <w:kern w:val="2"/>
+          <w:sz w:val="24"/>
+          <w:szCs w:val="24"/>
+          <w:lang w:val="en-US" w:eastAsia="zh-CN" w:bidi="hi-IN"/>
+        </w:rPr>
+      </w:r>
+    </w:p>
+    <w:p>
+      <w:pPr>
+        <w:pStyle w:val="TextBody"/>
+        <w:bidi w:val="0"/>
+        <w:jc w:val="left"/>
+        <w:rPr>
+          <w:rFonts w:ascii="Arial" w:hAnsi="Arial" w:eastAsia="SimSun" w:cs="Mangal"/>
+          <w:color w:val="auto"/>
+          <w:kern w:val="2"/>
+          <w:sz w:val="24"/>
+          <w:szCs w:val="24"/>
+          <w:lang w:val="en-US" w:eastAsia="zh-CN" w:bidi="hi-IN"/>
+        </w:rPr>
+      </w:pPr>
+      <w:r>
+        <w:rPr>
+          <w:rFonts w:eastAsia="SimSun" w:cs="Mangal" w:ascii="Arial" w:hAnsi="Arial"/>
+          <w:color w:val="auto"/>
+          <w:kern w:val="2"/>
+          <w:sz w:val="24"/>
+          <w:szCs w:val="24"/>
+          <w:lang w:val="en-US" w:eastAsia="zh-CN" w:bidi="hi-IN"/>
+        </w:rPr>
+      </w:r>
+    </w:p>
+    <w:p>
+      <w:pPr>
+        <w:pStyle w:val="TextBody"/>
+        <w:bidi w:val="0"/>
+        <w:jc w:val="left"/>
+        <w:rPr>
+          <w:rFonts w:ascii="Arial" w:hAnsi="Arial" w:eastAsia="SimSun" w:cs="Mangal"/>
+          <w:color w:val="auto"/>
+          <w:kern w:val="2"/>
+          <w:sz w:val="24"/>
+          <w:szCs w:val="24"/>
+          <w:lang w:val="en-US" w:eastAsia="zh-CN" w:bidi="hi-IN"/>
+        </w:rPr>
+      </w:pPr>
+      <w:r>
+        <w:rPr>
+          <w:rFonts w:eastAsia="SimSun" w:cs="Mangal" w:ascii="Arial" w:hAnsi="Arial"/>
+          <w:color w:val="auto"/>
+          <w:kern w:val="2"/>
+          <w:sz w:val="24"/>
+          <w:szCs w:val="24"/>
+          <w:lang w:val="en-US" w:eastAsia="zh-CN" w:bidi="hi-IN"/>
+        </w:rPr>
+      </w:r>
+    </w:p>
+    <w:p>
+      <w:pPr>
+        <w:pStyle w:val="TextBody"/>
+        <w:bidi w:val="0"/>
+        <w:jc w:val="left"/>
+        <w:rPr>
+          <w:rFonts w:ascii="Arial" w:hAnsi="Arial" w:eastAsia="SimSun" w:cs="Mangal"/>
+          <w:color w:val="auto"/>
+          <w:kern w:val="2"/>
+          <w:sz w:val="24"/>
+          <w:szCs w:val="24"/>
+          <w:lang w:val="en-US" w:eastAsia="zh-CN" w:bidi="hi-IN"/>
+        </w:rPr>
+      </w:pPr>
+      <w:r>
+        <w:rPr>
+          <w:rFonts w:eastAsia="SimSun" w:cs="Mangal" w:ascii="Arial" w:hAnsi="Arial"/>
+          <w:color w:val="auto"/>
+          <w:kern w:val="2"/>
+          <w:sz w:val="24"/>
+          <w:szCs w:val="24"/>
+          <w:lang w:val="en-US" w:eastAsia="zh-CN" w:bidi="hi-IN"/>
+        </w:rPr>
+      </w:r>
+    </w:p>
+    <w:p>
+      <w:pPr>
+        <w:pStyle w:val="TextBody"/>
+        <w:bidi w:val="0"/>
+        <w:jc w:val="left"/>
+        <w:rPr>
+          <w:rFonts w:ascii="Arial" w:hAnsi="Arial" w:eastAsia="SimSun" w:cs="Mangal"/>
+          <w:color w:val="auto"/>
+          <w:kern w:val="2"/>
+          <w:sz w:val="24"/>
+          <w:szCs w:val="24"/>
+          <w:lang w:val="en-US" w:eastAsia="zh-CN" w:bidi="hi-IN"/>
+        </w:rPr>
+      </w:pPr>
+      <w:r>
+        <w:rPr>
+          <w:rFonts w:eastAsia="SimSun" w:cs="Mangal" w:ascii="Arial" w:hAnsi="Arial"/>
+          <w:color w:val="auto"/>
+          <w:kern w:val="2"/>
+          <w:sz w:val="24"/>
+          <w:szCs w:val="24"/>
+          <w:lang w:val="en-US" w:eastAsia="zh-CN" w:bidi="hi-IN"/>
+        </w:rPr>
+      </w:r>
+    </w:p>
+    <w:p>
+      <w:pPr>
+        <w:pStyle w:val="TextBody"/>
+        <w:bidi w:val="0"/>
+        <w:jc w:val="left"/>
+        <w:rPr>
+          <w:rFonts w:ascii="Arial" w:hAnsi="Arial" w:eastAsia="SimSun" w:cs="Mangal"/>
+          <w:color w:val="auto"/>
+          <w:kern w:val="2"/>
+          <w:sz w:val="24"/>
+          <w:szCs w:val="24"/>
+          <w:lang w:val="en-US" w:eastAsia="zh-CN" w:bidi="hi-IN"/>
+        </w:rPr>
+      </w:pPr>
+      <w:r>
+        <w:rPr>
+          <w:rFonts w:eastAsia="SimSun" w:cs="Mangal" w:ascii="Arial" w:hAnsi="Arial"/>
+          <w:color w:val="auto"/>
+          <w:kern w:val="2"/>
+          <w:sz w:val="24"/>
+          <w:szCs w:val="24"/>
+          <w:lang w:val="en-US" w:eastAsia="zh-CN" w:bidi="hi-IN"/>
+        </w:rPr>
+        <w:drawing>
+          <wp:anchor behindDoc="0" distT="0" distB="0" distL="0" distR="0" simplePos="0" locked="0" layoutInCell="1" allowOverlap="1" relativeHeight="18">
+            <wp:simplePos x="0" y="0"/>
+            <wp:positionH relativeFrom="column">
+              <wp:posOffset>59690</wp:posOffset>
+            </wp:positionH>
+            <wp:positionV relativeFrom="paragraph">
+              <wp:posOffset>-339090</wp:posOffset>
+            </wp:positionV>
+            <wp:extent cx="3982085" cy="2496185"/>
+            <wp:effectExtent l="0" t="0" r="0" b="0"/>
+            <wp:wrapSquare wrapText="largest"/>
+            <wp:docPr id="18" name="Image15" descr=""/>
+            <wp:cNvGraphicFramePr>
+              <a:graphicFrameLocks xmlns:a="http://schemas.openxmlformats.org/drawingml/2006/main" noChangeAspect="1"/>
+            </wp:cNvGraphicFramePr>
+            <a:graphic xmlns:a="http://schemas.openxmlformats.org/drawingml/2006/main">
+              <a:graphicData uri="http://schemas.openxmlformats.org/drawingml/2006/picture">
+                <pic:pic xmlns:pic="http://schemas.openxmlformats.org/drawingml/2006/picture">
+                  <pic:nvPicPr>
+                    <pic:cNvPr id="18" name="Image15" descr=""/>
+                    <pic:cNvPicPr>
+                      <a:picLocks noChangeAspect="1" noChangeArrowheads="1"/>
+                    </pic:cNvPicPr>
+                  </pic:nvPicPr>
+                  <pic:blipFill>
+                    <a:blip r:embed="rId19"/>
+                    <a:stretch>
+                      <a:fillRect/>
+                    </a:stretch>
+                  </pic:blipFill>
+                  <pic:spPr bwMode="auto">
+                    <a:xfrm>
+                      <a:off x="0" y="0"/>
+                      <a:ext cx="3982085" cy="2496185"/>
+                    </a:xfrm>
+                    <a:prstGeom prst="rect">
+                      <a:avLst/>
+                    </a:prstGeom>
+                  </pic:spPr>
+                </pic:pic>
+              </a:graphicData>
+            </a:graphic>
+          </wp:anchor>
+        </w:drawing>
+      </w:r>
+    </w:p>
+    <w:p>
+      <w:pPr>
+        <w:pStyle w:val="TextBody"/>
+        <w:bidi w:val="0"/>
+        <w:jc w:val="left"/>
+        <w:rPr>
+          <w:rFonts w:ascii="Arial" w:hAnsi="Arial" w:eastAsia="SimSun" w:cs="Mangal"/>
+          <w:color w:val="auto"/>
+          <w:kern w:val="2"/>
+          <w:sz w:val="24"/>
+          <w:szCs w:val="24"/>
+          <w:lang w:val="en-US" w:eastAsia="zh-CN" w:bidi="hi-IN"/>
+        </w:rPr>
+      </w:pPr>
+      <w:r>
+        <w:rPr>
+          <w:rFonts w:eastAsia="SimSun" w:cs="Mangal" w:ascii="Arial" w:hAnsi="Arial"/>
+          <w:color w:val="auto"/>
+          <w:kern w:val="2"/>
+          <w:sz w:val="24"/>
+          <w:szCs w:val="24"/>
+          <w:lang w:val="en-US" w:eastAsia="zh-CN" w:bidi="hi-IN"/>
+        </w:rPr>
+      </w:r>
+    </w:p>
+    <w:p>
+      <w:pPr>
+        <w:pStyle w:val="TextBody"/>
+        <w:bidi w:val="0"/>
+        <w:jc w:val="left"/>
+        <w:rPr>
+          <w:rFonts w:ascii="Arial" w:hAnsi="Arial" w:eastAsia="SimSun" w:cs="Mangal"/>
+          <w:color w:val="auto"/>
+          <w:kern w:val="2"/>
+          <w:sz w:val="24"/>
+          <w:szCs w:val="24"/>
+          <w:lang w:val="en-US" w:eastAsia="zh-CN" w:bidi="hi-IN"/>
+        </w:rPr>
+      </w:pPr>
+      <w:r>
+        <w:rPr>
+          <w:rFonts w:eastAsia="SimSun" w:cs="Mangal" w:ascii="Arial" w:hAnsi="Arial"/>
+          <w:color w:val="auto"/>
+          <w:kern w:val="2"/>
+          <w:sz w:val="24"/>
+          <w:szCs w:val="24"/>
+          <w:lang w:val="en-US" w:eastAsia="zh-CN" w:bidi="hi-IN"/>
+        </w:rPr>
+      </w:r>
+    </w:p>
+    <w:p>
+      <w:pPr>
+        <w:pStyle w:val="TextBody"/>
+        <w:bidi w:val="0"/>
+        <w:jc w:val="left"/>
+        <w:rPr>
+          <w:rFonts w:ascii="Arial" w:hAnsi="Arial" w:eastAsia="SimSun" w:cs="Mangal"/>
+          <w:color w:val="auto"/>
+          <w:kern w:val="2"/>
+          <w:sz w:val="24"/>
+          <w:szCs w:val="24"/>
+          <w:lang w:val="en-US" w:eastAsia="zh-CN" w:bidi="hi-IN"/>
+        </w:rPr>
+      </w:pPr>
+      <w:r>
+        <w:rPr>
+          <w:rFonts w:eastAsia="SimSun" w:cs="Mangal" w:ascii="Arial" w:hAnsi="Arial"/>
+          <w:color w:val="auto"/>
+          <w:kern w:val="2"/>
+          <w:sz w:val="24"/>
+          <w:szCs w:val="24"/>
+          <w:lang w:val="en-US" w:eastAsia="zh-CN" w:bidi="hi-IN"/>
+        </w:rPr>
+      </w:r>
+    </w:p>
+    <w:p>
+      <w:pPr>
+        <w:pStyle w:val="TextBody"/>
+        <w:bidi w:val="0"/>
+        <w:jc w:val="left"/>
+        <w:rPr>
+          <w:rFonts w:ascii="Arial" w:hAnsi="Arial" w:eastAsia="SimSun" w:cs="Mangal"/>
+          <w:color w:val="auto"/>
+          <w:kern w:val="2"/>
+          <w:sz w:val="24"/>
+          <w:szCs w:val="24"/>
+          <w:lang w:val="en-US" w:eastAsia="zh-CN" w:bidi="hi-IN"/>
+        </w:rPr>
+      </w:pPr>
+      <w:r>
+        <w:rPr>
+          <w:rFonts w:eastAsia="SimSun" w:cs="Mangal" w:ascii="Arial" w:hAnsi="Arial"/>
+          <w:color w:val="auto"/>
+          <w:kern w:val="2"/>
+          <w:sz w:val="24"/>
+          <w:szCs w:val="24"/>
+          <w:lang w:val="en-US" w:eastAsia="zh-CN" w:bidi="hi-IN"/>
+        </w:rPr>
+      </w:r>
+    </w:p>
+    <w:p>
+      <w:pPr>
+        <w:pStyle w:val="TextBody"/>
+        <w:bidi w:val="0"/>
+        <w:jc w:val="left"/>
+        <w:rPr>
+          <w:rFonts w:ascii="Arial" w:hAnsi="Arial" w:eastAsia="SimSun" w:cs="Mangal"/>
+          <w:color w:val="auto"/>
+          <w:kern w:val="2"/>
+          <w:sz w:val="24"/>
+          <w:szCs w:val="24"/>
+          <w:lang w:val="en-US" w:eastAsia="zh-CN" w:bidi="hi-IN"/>
+        </w:rPr>
+      </w:pPr>
+      <w:r>
+        <w:rPr>
+          <w:rFonts w:eastAsia="SimSun" w:cs="Mangal" w:ascii="Arial" w:hAnsi="Arial"/>
+          <w:color w:val="auto"/>
+          <w:kern w:val="2"/>
+          <w:sz w:val="24"/>
+          <w:szCs w:val="24"/>
+          <w:lang w:val="en-US" w:eastAsia="zh-CN" w:bidi="hi-IN"/>
+        </w:rPr>
+      </w:r>
+    </w:p>
+    <w:p>
+      <w:pPr>
+        <w:pStyle w:val="TextBody"/>
+        <w:bidi w:val="0"/>
+        <w:jc w:val="left"/>
+        <w:rPr>
+          <w:rFonts w:ascii="Arial" w:hAnsi="Arial" w:eastAsia="SimSun" w:cs="Mangal"/>
+          <w:color w:val="auto"/>
+          <w:kern w:val="2"/>
+          <w:sz w:val="24"/>
+          <w:szCs w:val="24"/>
+          <w:lang w:val="en-US" w:eastAsia="zh-CN" w:bidi="hi-IN"/>
+        </w:rPr>
+      </w:pPr>
+      <w:r>
+        <w:rPr>
+          <w:rFonts w:eastAsia="SimSun" w:cs="Mangal" w:ascii="Arial" w:hAnsi="Arial"/>
+          <w:color w:val="auto"/>
+          <w:kern w:val="2"/>
+          <w:sz w:val="24"/>
+          <w:szCs w:val="24"/>
+          <w:lang w:val="en-US" w:eastAsia="zh-CN" w:bidi="hi-IN"/>
+        </w:rPr>
+      </w:r>
+    </w:p>
+    <w:p>
+      <w:pPr>
+        <w:pStyle w:val="TextBody"/>
+        <w:bidi w:val="0"/>
+        <w:jc w:val="left"/>
+        <w:rPr>
+          <w:rFonts w:ascii="Arial" w:hAnsi="Arial" w:eastAsia="SimSun" w:cs="Mangal"/>
+          <w:color w:val="auto"/>
+          <w:kern w:val="2"/>
+          <w:sz w:val="24"/>
+          <w:szCs w:val="24"/>
+          <w:lang w:val="en-US" w:eastAsia="zh-CN" w:bidi="hi-IN"/>
+        </w:rPr>
+      </w:pPr>
+      <w:r>
+        <w:rPr>
+          <w:rFonts w:eastAsia="SimSun" w:cs="Mangal" w:ascii="Arial" w:hAnsi="Arial"/>
+          <w:color w:val="auto"/>
+          <w:kern w:val="2"/>
+          <w:sz w:val="24"/>
+          <w:szCs w:val="24"/>
+          <w:lang w:val="en-US" w:eastAsia="zh-CN" w:bidi="hi-IN"/>
+        </w:rPr>
+      </w:r>
+    </w:p>
+    <w:p>
+      <w:pPr>
+        <w:pStyle w:val="TextBody"/>
+        <w:bidi w:val="0"/>
+        <w:jc w:val="left"/>
+        <w:rPr>
+          <w:rFonts w:ascii="Arial" w:hAnsi="Arial" w:eastAsia="SimSun" w:cs="Mangal"/>
+          <w:color w:val="auto"/>
+          <w:kern w:val="2"/>
+          <w:sz w:val="24"/>
+          <w:szCs w:val="24"/>
+          <w:lang w:val="en-US" w:eastAsia="zh-CN" w:bidi="hi-IN"/>
+        </w:rPr>
+      </w:pPr>
+      <w:r>
+        <w:rPr>
+          <w:rFonts w:eastAsia="SimSun" w:cs="Mangal" w:ascii="Arial" w:hAnsi="Arial"/>
+          <w:color w:val="auto"/>
+          <w:kern w:val="2"/>
+          <w:sz w:val="24"/>
+          <w:szCs w:val="24"/>
+          <w:lang w:val="en-US" w:eastAsia="zh-CN" w:bidi="hi-IN"/>
+        </w:rPr>
+      </w:r>
+    </w:p>
+    <w:p>
+      <w:pPr>
+        <w:pStyle w:val="TextBody"/>
+        <w:bidi w:val="0"/>
+        <w:jc w:val="left"/>
+        <w:rPr>
+          <w:rFonts w:ascii="Arial" w:hAnsi="Arial" w:eastAsia="SimSun" w:cs="Mangal"/>
+          <w:color w:val="auto"/>
+          <w:kern w:val="2"/>
+          <w:sz w:val="24"/>
+          <w:szCs w:val="24"/>
+          <w:lang w:val="en-US" w:eastAsia="zh-CN" w:bidi="hi-IN"/>
+        </w:rPr>
+      </w:pPr>
+      <w:r>
+        <w:rPr>
+          <w:rFonts w:eastAsia="SimSun" w:cs="Mangal" w:ascii="Arial" w:hAnsi="Arial"/>
+          <w:color w:val="auto"/>
+          <w:kern w:val="2"/>
+          <w:sz w:val="24"/>
+          <w:szCs w:val="24"/>
+          <w:lang w:val="en-US" w:eastAsia="zh-CN" w:bidi="hi-IN"/>
+        </w:rPr>
+        <w:t>After removing method call:</w:t>
+      </w:r>
+    </w:p>
+    <w:p>
+      <w:pPr>
+        <w:pStyle w:val="TextBody"/>
+        <w:bidi w:val="0"/>
+        <w:jc w:val="left"/>
+        <w:rPr>
+          <w:rFonts w:ascii="Arial" w:hAnsi="Arial" w:eastAsia="SimSun" w:cs="Mangal"/>
+          <w:color w:val="auto"/>
+          <w:kern w:val="2"/>
+          <w:sz w:val="24"/>
+          <w:szCs w:val="24"/>
+          <w:lang w:val="en-US" w:eastAsia="zh-CN" w:bidi="hi-IN"/>
+        </w:rPr>
+      </w:pPr>
+      <w:r>
+        <w:rPr>
+          <w:rFonts w:eastAsia="SimSun" w:cs="Mangal" w:ascii="Arial" w:hAnsi="Arial"/>
+          <w:color w:val="auto"/>
+          <w:kern w:val="2"/>
+          <w:sz w:val="24"/>
+          <w:szCs w:val="24"/>
+          <w:lang w:val="en-US" w:eastAsia="zh-CN" w:bidi="hi-IN"/>
+        </w:rPr>
+        <w:drawing>
+          <wp:anchor behindDoc="0" distT="0" distB="0" distL="0" distR="0" simplePos="0" locked="0" layoutInCell="1" allowOverlap="1" relativeHeight="20">
+            <wp:simplePos x="0" y="0"/>
+            <wp:positionH relativeFrom="column">
+              <wp:posOffset>22860</wp:posOffset>
+            </wp:positionH>
+            <wp:positionV relativeFrom="paragraph">
+              <wp:posOffset>22860</wp:posOffset>
+            </wp:positionV>
+            <wp:extent cx="2609850" cy="3658235"/>
+            <wp:effectExtent l="0" t="0" r="0" b="0"/>
+            <wp:wrapSquare wrapText="largest"/>
+            <wp:docPr id="19" name="Image17" descr=""/>
+            <wp:cNvGraphicFramePr>
+              <a:graphicFrameLocks xmlns:a="http://schemas.openxmlformats.org/drawingml/2006/main" noChangeAspect="1"/>
+            </wp:cNvGraphicFramePr>
+            <a:graphic xmlns:a="http://schemas.openxmlformats.org/drawingml/2006/main">
+              <a:graphicData uri="http://schemas.openxmlformats.org/drawingml/2006/picture">
+                <pic:pic xmlns:pic="http://schemas.openxmlformats.org/drawingml/2006/picture">
+                  <pic:nvPicPr>
+                    <pic:cNvPr id="19" name="Image17" descr=""/>
+                    <pic:cNvPicPr>
+                      <a:picLocks noChangeAspect="1" noChangeArrowheads="1"/>
+                    </pic:cNvPicPr>
+                  </pic:nvPicPr>
+                  <pic:blipFill>
+                    <a:blip r:embed="rId20"/>
+                    <a:stretch>
+                      <a:fillRect/>
+                    </a:stretch>
+                  </pic:blipFill>
+                  <pic:spPr bwMode="auto">
+                    <a:xfrm>
+                      <a:off x="0" y="0"/>
+                      <a:ext cx="2609850" cy="3658235"/>
+                    </a:xfrm>
+                    <a:prstGeom prst="rect">
+                      <a:avLst/>
+                    </a:prstGeom>
+                  </pic:spPr>
+                </pic:pic>
+              </a:graphicData>
+            </a:graphic>
+          </wp:anchor>
+        </w:drawing>
+      </w:r>
+    </w:p>
+    <w:p>
+      <w:pPr>
+        <w:pStyle w:val="TextBody"/>
+        <w:bidi w:val="0"/>
+        <w:jc w:val="left"/>
+        <w:rPr>
+          <w:rFonts w:ascii="Arial" w:hAnsi="Arial" w:eastAsia="SimSun" w:cs="Mangal"/>
+          <w:color w:val="auto"/>
+          <w:kern w:val="2"/>
+          <w:sz w:val="24"/>
+          <w:szCs w:val="24"/>
+          <w:lang w:val="en-US" w:eastAsia="zh-CN" w:bidi="hi-IN"/>
+        </w:rPr>
+      </w:pPr>
+      <w:r>
+        <w:rPr>
+          <w:rFonts w:eastAsia="SimSun" w:cs="Mangal" w:ascii="Arial" w:hAnsi="Arial"/>
+          <w:color w:val="auto"/>
+          <w:kern w:val="2"/>
+          <w:sz w:val="24"/>
+          <w:szCs w:val="24"/>
+          <w:lang w:val="en-US" w:eastAsia="zh-CN" w:bidi="hi-IN"/>
+        </w:rPr>
+      </w:r>
+    </w:p>
+    <w:p>
+      <w:pPr>
+        <w:pStyle w:val="TextBody"/>
+        <w:bidi w:val="0"/>
+        <w:jc w:val="left"/>
+        <w:rPr>
+          <w:rFonts w:ascii="Arial" w:hAnsi="Arial" w:eastAsia="SimSun" w:cs="Mangal"/>
+          <w:color w:val="auto"/>
+          <w:kern w:val="2"/>
+          <w:sz w:val="24"/>
+          <w:szCs w:val="24"/>
+          <w:lang w:val="en-US" w:eastAsia="zh-CN" w:bidi="hi-IN"/>
+        </w:rPr>
+      </w:pPr>
+      <w:r>
+        <w:rPr>
+          <w:rFonts w:eastAsia="SimSun" w:cs="Mangal" w:ascii="Arial" w:hAnsi="Arial"/>
+          <w:color w:val="auto"/>
+          <w:kern w:val="2"/>
+          <w:sz w:val="24"/>
+          <w:szCs w:val="24"/>
+          <w:lang w:val="en-US" w:eastAsia="zh-CN" w:bidi="hi-IN"/>
+        </w:rPr>
+      </w:r>
+    </w:p>
+    <w:p>
+      <w:pPr>
+        <w:pStyle w:val="TextBody"/>
+        <w:bidi w:val="0"/>
+        <w:jc w:val="left"/>
+        <w:rPr>
+          <w:rFonts w:ascii="Arial" w:hAnsi="Arial" w:eastAsia="SimSun" w:cs="Mangal"/>
+          <w:color w:val="auto"/>
+          <w:kern w:val="2"/>
+          <w:sz w:val="24"/>
+          <w:szCs w:val="24"/>
+          <w:lang w:val="en-US" w:eastAsia="zh-CN" w:bidi="hi-IN"/>
+        </w:rPr>
+      </w:pPr>
+      <w:r>
+        <w:rPr>
+          <w:rFonts w:eastAsia="SimSun" w:cs="Mangal" w:ascii="Arial" w:hAnsi="Arial"/>
+          <w:color w:val="auto"/>
+          <w:kern w:val="2"/>
+          <w:sz w:val="24"/>
+          <w:szCs w:val="24"/>
+          <w:lang w:val="en-US" w:eastAsia="zh-CN" w:bidi="hi-IN"/>
+        </w:rPr>
+      </w:r>
+    </w:p>
+    <w:p>
+      <w:pPr>
+        <w:pStyle w:val="TextBody"/>
+        <w:bidi w:val="0"/>
+        <w:jc w:val="left"/>
+        <w:rPr>
+          <w:rFonts w:ascii="Arial" w:hAnsi="Arial" w:eastAsia="SimSun" w:cs="Mangal"/>
+          <w:color w:val="auto"/>
+          <w:kern w:val="2"/>
+          <w:sz w:val="24"/>
+          <w:szCs w:val="24"/>
+          <w:lang w:val="en-US" w:eastAsia="zh-CN" w:bidi="hi-IN"/>
+        </w:rPr>
+      </w:pPr>
+      <w:r>
+        <w:rPr>
+          <w:rFonts w:eastAsia="SimSun" w:cs="Mangal" w:ascii="Arial" w:hAnsi="Arial"/>
+          <w:color w:val="auto"/>
+          <w:kern w:val="2"/>
+          <w:sz w:val="24"/>
+          <w:szCs w:val="24"/>
+          <w:lang w:val="en-US" w:eastAsia="zh-CN" w:bidi="hi-IN"/>
+        </w:rPr>
+      </w:r>
+    </w:p>
+    <w:p>
+      <w:pPr>
+        <w:pStyle w:val="TextBody"/>
+        <w:bidi w:val="0"/>
+        <w:jc w:val="left"/>
+        <w:rPr>
+          <w:rFonts w:ascii="Arial" w:hAnsi="Arial" w:eastAsia="SimSun" w:cs="Mangal"/>
+          <w:color w:val="auto"/>
+          <w:kern w:val="2"/>
+          <w:sz w:val="24"/>
+          <w:szCs w:val="24"/>
+          <w:lang w:val="en-US" w:eastAsia="zh-CN" w:bidi="hi-IN"/>
+        </w:rPr>
+      </w:pPr>
+      <w:r>
+        <w:rPr>
+          <w:rFonts w:eastAsia="SimSun" w:cs="Mangal" w:ascii="Arial" w:hAnsi="Arial"/>
+          <w:color w:val="auto"/>
+          <w:kern w:val="2"/>
+          <w:sz w:val="24"/>
+          <w:szCs w:val="24"/>
+          <w:lang w:val="en-US" w:eastAsia="zh-CN" w:bidi="hi-IN"/>
+        </w:rPr>
+      </w:r>
+    </w:p>
+    <w:p>
+      <w:pPr>
+        <w:pStyle w:val="TextBody"/>
+        <w:bidi w:val="0"/>
+        <w:jc w:val="left"/>
+        <w:rPr>
+          <w:rFonts w:ascii="Arial" w:hAnsi="Arial" w:eastAsia="SimSun" w:cs="Mangal"/>
+          <w:color w:val="auto"/>
+          <w:kern w:val="2"/>
+          <w:sz w:val="24"/>
+          <w:szCs w:val="24"/>
+          <w:lang w:val="en-US" w:eastAsia="zh-CN" w:bidi="hi-IN"/>
+        </w:rPr>
+      </w:pPr>
+      <w:r>
+        <w:rPr>
+          <w:rFonts w:eastAsia="SimSun" w:cs="Mangal" w:ascii="Arial" w:hAnsi="Arial"/>
+          <w:color w:val="auto"/>
+          <w:kern w:val="2"/>
+          <w:sz w:val="24"/>
+          <w:szCs w:val="24"/>
+          <w:lang w:val="en-US" w:eastAsia="zh-CN" w:bidi="hi-IN"/>
+        </w:rPr>
+      </w:r>
+    </w:p>
+    <w:p>
+      <w:pPr>
+        <w:pStyle w:val="TextBody"/>
+        <w:bidi w:val="0"/>
+        <w:jc w:val="left"/>
+        <w:rPr>
+          <w:rFonts w:ascii="Arial" w:hAnsi="Arial" w:eastAsia="SimSun" w:cs="Mangal"/>
+          <w:color w:val="auto"/>
+          <w:kern w:val="2"/>
+          <w:sz w:val="24"/>
+          <w:szCs w:val="24"/>
+          <w:lang w:val="en-US" w:eastAsia="zh-CN" w:bidi="hi-IN"/>
+        </w:rPr>
+      </w:pPr>
+      <w:r>
+        <w:rPr>
+          <w:rFonts w:eastAsia="SimSun" w:cs="Mangal" w:ascii="Arial" w:hAnsi="Arial"/>
+          <w:color w:val="auto"/>
+          <w:kern w:val="2"/>
+          <w:sz w:val="24"/>
+          <w:szCs w:val="24"/>
+          <w:lang w:val="en-US" w:eastAsia="zh-CN" w:bidi="hi-IN"/>
+        </w:rPr>
+      </w:r>
+    </w:p>
+    <w:p>
+      <w:pPr>
+        <w:pStyle w:val="TextBody"/>
+        <w:bidi w:val="0"/>
+        <w:jc w:val="left"/>
+        <w:rPr>
+          <w:rFonts w:ascii="Arial" w:hAnsi="Arial" w:eastAsia="SimSun" w:cs="Mangal"/>
+          <w:color w:val="auto"/>
+          <w:kern w:val="2"/>
+          <w:sz w:val="24"/>
+          <w:szCs w:val="24"/>
+          <w:lang w:val="en-US" w:eastAsia="zh-CN" w:bidi="hi-IN"/>
+        </w:rPr>
+      </w:pPr>
+      <w:r>
+        <w:rPr>
+          <w:rFonts w:eastAsia="SimSun" w:cs="Mangal" w:ascii="Arial" w:hAnsi="Arial"/>
+          <w:color w:val="auto"/>
+          <w:kern w:val="2"/>
+          <w:sz w:val="24"/>
+          <w:szCs w:val="24"/>
+          <w:lang w:val="en-US" w:eastAsia="zh-CN" w:bidi="hi-IN"/>
+        </w:rPr>
+      </w:r>
+    </w:p>
+    <w:p>
+      <w:pPr>
+        <w:pStyle w:val="TextBody"/>
+        <w:bidi w:val="0"/>
+        <w:jc w:val="left"/>
+        <w:rPr>
+          <w:rFonts w:ascii="Arial" w:hAnsi="Arial" w:eastAsia="SimSun" w:cs="Mangal"/>
+          <w:color w:val="auto"/>
+          <w:kern w:val="2"/>
+          <w:sz w:val="24"/>
+          <w:szCs w:val="24"/>
+          <w:lang w:val="en-US" w:eastAsia="zh-CN" w:bidi="hi-IN"/>
+        </w:rPr>
+      </w:pPr>
+      <w:r>
+        <w:rPr>
+          <w:rFonts w:eastAsia="SimSun" w:cs="Mangal" w:ascii="Arial" w:hAnsi="Arial"/>
+          <w:color w:val="auto"/>
+          <w:kern w:val="2"/>
+          <w:sz w:val="24"/>
+          <w:szCs w:val="24"/>
+          <w:lang w:val="en-US" w:eastAsia="zh-CN" w:bidi="hi-IN"/>
+        </w:rPr>
+      </w:r>
+    </w:p>
+    <w:p>
+      <w:pPr>
+        <w:pStyle w:val="TextBody"/>
+        <w:bidi w:val="0"/>
+        <w:jc w:val="left"/>
+        <w:rPr>
+          <w:rFonts w:ascii="Arial" w:hAnsi="Arial" w:eastAsia="SimSun" w:cs="Mangal"/>
+          <w:color w:val="auto"/>
+          <w:kern w:val="2"/>
+          <w:sz w:val="24"/>
+          <w:szCs w:val="24"/>
+          <w:lang w:val="en-US" w:eastAsia="zh-CN" w:bidi="hi-IN"/>
+        </w:rPr>
+      </w:pPr>
+      <w:r>
+        <w:rPr>
+          <w:rFonts w:eastAsia="SimSun" w:cs="Mangal" w:ascii="Arial" w:hAnsi="Arial"/>
+          <w:color w:val="auto"/>
+          <w:kern w:val="2"/>
+          <w:sz w:val="24"/>
+          <w:szCs w:val="24"/>
+          <w:lang w:val="en-US" w:eastAsia="zh-CN" w:bidi="hi-IN"/>
+        </w:rPr>
+      </w:r>
+    </w:p>
+    <w:p>
+      <w:pPr>
+        <w:pStyle w:val="TextBody"/>
+        <w:bidi w:val="0"/>
+        <w:jc w:val="left"/>
+        <w:rPr>
+          <w:rFonts w:ascii="Arial" w:hAnsi="Arial" w:eastAsia="SimSun" w:cs="Mangal"/>
+          <w:color w:val="auto"/>
+          <w:kern w:val="2"/>
+          <w:sz w:val="24"/>
+          <w:szCs w:val="24"/>
+          <w:lang w:val="en-US" w:eastAsia="zh-CN" w:bidi="hi-IN"/>
+        </w:rPr>
+      </w:pPr>
+      <w:r>
+        <w:rPr>
+          <w:rFonts w:eastAsia="SimSun" w:cs="Mangal" w:ascii="Arial" w:hAnsi="Arial"/>
+          <w:color w:val="auto"/>
+          <w:kern w:val="2"/>
+          <w:sz w:val="24"/>
+          <w:szCs w:val="24"/>
+          <w:lang w:val="en-US" w:eastAsia="zh-CN" w:bidi="hi-IN"/>
+        </w:rPr>
+      </w:r>
+    </w:p>
+    <w:p>
+      <w:pPr>
+        <w:pStyle w:val="TextBody"/>
+        <w:bidi w:val="0"/>
+        <w:jc w:val="left"/>
+        <w:rPr>
+          <w:rFonts w:ascii="Arial" w:hAnsi="Arial" w:eastAsia="SimSun" w:cs="Mangal"/>
+          <w:color w:val="auto"/>
+          <w:kern w:val="2"/>
+          <w:sz w:val="24"/>
+          <w:szCs w:val="24"/>
+          <w:lang w:val="en-US" w:eastAsia="zh-CN" w:bidi="hi-IN"/>
+        </w:rPr>
+      </w:pPr>
+      <w:r>
+        <w:rPr>
+          <w:rFonts w:eastAsia="SimSun" w:cs="Mangal" w:ascii="Arial" w:hAnsi="Arial"/>
+          <w:color w:val="auto"/>
+          <w:kern w:val="2"/>
+          <w:sz w:val="24"/>
+          <w:szCs w:val="24"/>
+          <w:lang w:val="en-US" w:eastAsia="zh-CN" w:bidi="hi-IN"/>
+        </w:rPr>
+      </w:r>
+    </w:p>
+    <w:p>
+      <w:pPr>
+        <w:pStyle w:val="TextBody"/>
+        <w:bidi w:val="0"/>
+        <w:jc w:val="left"/>
+        <w:rPr>
+          <w:rFonts w:ascii="Arial" w:hAnsi="Arial" w:eastAsia="SimSun" w:cs="Mangal"/>
+          <w:color w:val="auto"/>
+          <w:kern w:val="2"/>
+          <w:sz w:val="24"/>
+          <w:szCs w:val="24"/>
+          <w:lang w:val="en-US" w:eastAsia="zh-CN" w:bidi="hi-IN"/>
+        </w:rPr>
+      </w:pPr>
+      <w:r>
+        <w:rPr>
+          <w:rFonts w:eastAsia="SimSun" w:cs="Mangal" w:ascii="Arial" w:hAnsi="Arial"/>
+          <w:color w:val="auto"/>
+          <w:kern w:val="2"/>
+          <w:sz w:val="24"/>
+          <w:szCs w:val="24"/>
+          <w:lang w:val="en-US" w:eastAsia="zh-CN" w:bidi="hi-IN"/>
+        </w:rPr>
+        <w:drawing>
+          <wp:anchor behindDoc="0" distT="0" distB="0" distL="0" distR="0" simplePos="0" locked="0" layoutInCell="1" allowOverlap="1" relativeHeight="21">
+            <wp:simplePos x="0" y="0"/>
+            <wp:positionH relativeFrom="column">
+              <wp:posOffset>41910</wp:posOffset>
+            </wp:positionH>
+            <wp:positionV relativeFrom="paragraph">
+              <wp:posOffset>-85725</wp:posOffset>
+            </wp:positionV>
+            <wp:extent cx="3963035" cy="2324100"/>
+            <wp:effectExtent l="0" t="0" r="0" b="0"/>
+            <wp:wrapSquare wrapText="largest"/>
+            <wp:docPr id="20" name="Image18" descr=""/>
+            <wp:cNvGraphicFramePr>
+              <a:graphicFrameLocks xmlns:a="http://schemas.openxmlformats.org/drawingml/2006/main" noChangeAspect="1"/>
+            </wp:cNvGraphicFramePr>
+            <a:graphic xmlns:a="http://schemas.openxmlformats.org/drawingml/2006/main">
+              <a:graphicData uri="http://schemas.openxmlformats.org/drawingml/2006/picture">
+                <pic:pic xmlns:pic="http://schemas.openxmlformats.org/drawingml/2006/picture">
+                  <pic:nvPicPr>
+                    <pic:cNvPr id="20" name="Image18" descr=""/>
+                    <pic:cNvPicPr>
+                      <a:picLocks noChangeAspect="1" noChangeArrowheads="1"/>
+                    </pic:cNvPicPr>
+                  </pic:nvPicPr>
+                  <pic:blipFill>
+                    <a:blip r:embed="rId21"/>
+                    <a:stretch>
+                      <a:fillRect/>
+                    </a:stretch>
+                  </pic:blipFill>
+                  <pic:spPr bwMode="auto">
+                    <a:xfrm>
+                      <a:off x="0" y="0"/>
+                      <a:ext cx="3963035" cy="2324100"/>
+                    </a:xfrm>
+                    <a:prstGeom prst="rect">
+                      <a:avLst/>
+                    </a:prstGeom>
+                  </pic:spPr>
+                </pic:pic>
+              </a:graphicData>
+            </a:graphic>
+          </wp:anchor>
+        </w:drawing>
+      </w:r>
+    </w:p>
+    <w:p>
+      <w:pPr>
+        <w:pStyle w:val="TextBody"/>
+        <w:bidi w:val="0"/>
+        <w:jc w:val="left"/>
+        <w:rPr>
+          <w:rFonts w:ascii="Arial" w:hAnsi="Arial" w:eastAsia="SimSun" w:cs="Mangal"/>
+          <w:color w:val="auto"/>
+          <w:kern w:val="2"/>
+          <w:sz w:val="24"/>
+          <w:szCs w:val="24"/>
+          <w:lang w:val="en-US" w:eastAsia="zh-CN" w:bidi="hi-IN"/>
+        </w:rPr>
+      </w:pPr>
+      <w:r>
+        <w:rPr>
+          <w:rFonts w:eastAsia="SimSun" w:cs="Mangal" w:ascii="Arial" w:hAnsi="Arial"/>
+          <w:color w:val="auto"/>
+          <w:kern w:val="2"/>
+          <w:sz w:val="24"/>
+          <w:szCs w:val="24"/>
+          <w:lang w:val="en-US" w:eastAsia="zh-CN" w:bidi="hi-IN"/>
+        </w:rPr>
+      </w:r>
+    </w:p>
+    <w:p>
+      <w:pPr>
+        <w:pStyle w:val="TextBody"/>
+        <w:bidi w:val="0"/>
+        <w:jc w:val="left"/>
+        <w:rPr>
+          <w:rFonts w:ascii="Arial" w:hAnsi="Arial" w:eastAsia="SimSun" w:cs="Mangal"/>
+          <w:color w:val="auto"/>
+          <w:kern w:val="2"/>
+          <w:sz w:val="24"/>
+          <w:szCs w:val="24"/>
+          <w:lang w:val="en-US" w:eastAsia="zh-CN" w:bidi="hi-IN"/>
+        </w:rPr>
+      </w:pPr>
+      <w:r>
+        <w:rPr>
+          <w:rFonts w:eastAsia="SimSun" w:cs="Mangal" w:ascii="Arial" w:hAnsi="Arial"/>
+          <w:color w:val="auto"/>
+          <w:kern w:val="2"/>
+          <w:sz w:val="24"/>
+          <w:szCs w:val="24"/>
+          <w:lang w:val="en-US" w:eastAsia="zh-CN" w:bidi="hi-IN"/>
+        </w:rPr>
+      </w:r>
+    </w:p>
+    <w:p>
+      <w:pPr>
+        <w:pStyle w:val="TextBody"/>
+        <w:bidi w:val="0"/>
+        <w:jc w:val="left"/>
+        <w:rPr>
+          <w:rFonts w:ascii="Arial" w:hAnsi="Arial" w:eastAsia="SimSun" w:cs="Mangal"/>
+          <w:color w:val="auto"/>
+          <w:kern w:val="2"/>
+          <w:sz w:val="24"/>
+          <w:szCs w:val="24"/>
+          <w:lang w:val="en-US" w:eastAsia="zh-CN" w:bidi="hi-IN"/>
+        </w:rPr>
+      </w:pPr>
+      <w:r>
+        <w:rPr>
+          <w:rFonts w:eastAsia="SimSun" w:cs="Mangal" w:ascii="Arial" w:hAnsi="Arial"/>
+          <w:color w:val="auto"/>
+          <w:kern w:val="2"/>
+          <w:sz w:val="24"/>
+          <w:szCs w:val="24"/>
+          <w:lang w:val="en-US" w:eastAsia="zh-CN" w:bidi="hi-IN"/>
+        </w:rPr>
+      </w:r>
+    </w:p>
+    <w:p>
+      <w:pPr>
+        <w:pStyle w:val="TextBody"/>
+        <w:bidi w:val="0"/>
+        <w:jc w:val="left"/>
+        <w:rPr>
+          <w:rFonts w:ascii="Arial" w:hAnsi="Arial" w:eastAsia="SimSun" w:cs="Mangal"/>
+          <w:color w:val="auto"/>
+          <w:kern w:val="2"/>
+          <w:sz w:val="24"/>
+          <w:szCs w:val="24"/>
+          <w:lang w:val="en-US" w:eastAsia="zh-CN" w:bidi="hi-IN"/>
+        </w:rPr>
+      </w:pPr>
+      <w:r>
+        <w:rPr>
+          <w:rFonts w:eastAsia="SimSun" w:cs="Mangal" w:ascii="Arial" w:hAnsi="Arial"/>
+          <w:color w:val="auto"/>
+          <w:kern w:val="2"/>
+          <w:sz w:val="24"/>
+          <w:szCs w:val="24"/>
+          <w:lang w:val="en-US" w:eastAsia="zh-CN" w:bidi="hi-IN"/>
+        </w:rPr>
+      </w:r>
+    </w:p>
+    <w:p>
+      <w:pPr>
+        <w:pStyle w:val="TextBody"/>
+        <w:bidi w:val="0"/>
+        <w:jc w:val="left"/>
+        <w:rPr>
+          <w:rFonts w:ascii="Arial" w:hAnsi="Arial" w:eastAsia="SimSun" w:cs="Mangal"/>
+          <w:color w:val="auto"/>
+          <w:kern w:val="2"/>
+          <w:sz w:val="24"/>
+          <w:szCs w:val="24"/>
+          <w:lang w:val="en-US" w:eastAsia="zh-CN" w:bidi="hi-IN"/>
+        </w:rPr>
+      </w:pPr>
+      <w:r>
+        <w:rPr>
+          <w:rFonts w:eastAsia="SimSun" w:cs="Mangal" w:ascii="Arial" w:hAnsi="Arial"/>
+          <w:color w:val="auto"/>
+          <w:kern w:val="2"/>
+          <w:sz w:val="24"/>
+          <w:szCs w:val="24"/>
+          <w:lang w:val="en-US" w:eastAsia="zh-CN" w:bidi="hi-IN"/>
+        </w:rPr>
+      </w:r>
+    </w:p>
+    <w:p>
+      <w:pPr>
+        <w:pStyle w:val="TextBody"/>
+        <w:bidi w:val="0"/>
+        <w:spacing w:before="0" w:after="140"/>
+        <w:jc w:val="left"/>
+        <w:rPr>
+          <w:rFonts w:ascii="Arial" w:hAnsi="Arial" w:eastAsia="SimSun" w:cs="Mangal"/>
+          <w:color w:val="auto"/>
+          <w:kern w:val="2"/>
+          <w:sz w:val="24"/>
+          <w:szCs w:val="24"/>
+          <w:lang w:val="en-US" w:eastAsia="zh-CN" w:bidi="hi-IN"/>
+        </w:rPr>
+      </w:pPr>
+      <w:r>
+        <w:rPr>
+          <w:rFonts w:eastAsia="SimSun" w:cs="Mangal" w:ascii="Arial" w:hAnsi="Arial"/>
+          <w:color w:val="auto"/>
+          <w:kern w:val="2"/>
+          <w:sz w:val="24"/>
+          <w:szCs w:val="24"/>
+          <w:lang w:val="en-US" w:eastAsia="zh-CN" w:bidi="hi-IN"/>
+        </w:rPr>
+        <w:t>Hypothesis confirmed – bug was fixed after the second method call was removed from ReturnBookControl.bookScanned().</w:t>
       </w:r>
     </w:p>
     <w:sectPr>
@@ -2715,6 +5011,7 @@
       <w:rPr>
         <w:rFonts w:ascii="Liberation Serif" w:hAnsi="Liberation Serif" w:eastAsia="SimSun" w:cs="Mangal"/>
         <w:kern w:val="2"/>
+        <w:sz w:val="20"/>
         <w:szCs w:val="24"/>
         <w:lang w:val="en-US" w:eastAsia="zh-CN" w:bidi="hi-IN"/>
       </w:rPr>
@@ -2728,7 +5025,7 @@
     <w:qFormat/>
     <w:pPr>
       <w:widowControl/>
-      <w:overflowPunct w:val="false"/>
+      <w:overflowPunct w:val="true"/>
       <w:bidi w:val="0"/>
       <w:spacing w:before="0" w:after="0"/>
       <w:jc w:val="left"/>

</xml_diff>